<commit_message>
Create complete list of inputs for official calculators with closed comment branches.
</commit_message>
<xml_diff>
--- a/off_model_scripts_official/Off-Model Inputs_8-14-18.docx
+++ b/off_model_scripts_official/Off-Model Inputs_8-14-18.docx
@@ -1,6 +1,6 @@
 
 <file path=word/document.xml><?xml version="1.0" encoding="utf-8"?>
-<w:document xmlns:wpc="http://schemas.microsoft.com/office/word/2010/wordprocessingCanvas" xmlns:cx="http://schemas.microsoft.com/office/drawing/2014/chartex" xmlns:cx1="http://schemas.microsoft.com/office/drawing/2015/9/8/chartex" xmlns:cx2="http://schemas.microsoft.com/office/drawing/2015/10/21/chartex" xmlns:cx3="http://schemas.microsoft.com/office/drawing/2016/5/9/chartex" xmlns:cx4="http://schemas.microsoft.com/office/drawing/2016/5/10/chartex" xmlns:cx5="http://schemas.microsoft.com/office/drawing/2016/5/11/chartex" xmlns:cx6="http://schemas.microsoft.com/office/drawing/2016/5/12/chartex" xmlns:cx7="http://schemas.microsoft.com/office/drawing/2016/5/13/chartex" xmlns:cx8="http://schemas.microsoft.com/office/drawing/2016/5/14/chartex" xmlns:mc="http://schemas.openxmlformats.org/markup-compatibility/2006" xmlns:aink="http://schemas.microsoft.com/office/drawing/2016/ink" xmlns:am3d="http://schemas.microsoft.com/office/drawing/2017/model3d" xmlns:o="urn:schemas-microsoft-com:office:office" xmlns:r="http://schemas.openxmlformats.org/officeDocument/2006/relationships" xmlns:m="http://schemas.openxmlformats.org/officeDocument/2006/math" xmlns:v="urn:schemas-microsoft-com:vml" xmlns:wp14="http://schemas.microsoft.com/office/word/2010/wordprocessingDrawing" xmlns:wp="http://schemas.openxmlformats.org/drawingml/2006/wordprocessingDrawing" xmlns:w10="urn:schemas-microsoft-com:office:word" xmlns:w="http://schemas.openxmlformats.org/wordprocessingml/2006/main" xmlns:w14="http://schemas.microsoft.com/office/word/2010/wordml" xmlns:w15="http://schemas.microsoft.com/office/word/2012/wordml" xmlns:w16cid="http://schemas.microsoft.com/office/word/2016/wordml/cid" xmlns:w16se="http://schemas.microsoft.com/office/word/2015/wordml/symex" xmlns:wpg="http://schemas.microsoft.com/office/word/2010/wordprocessingGroup" xmlns:wpi="http://schemas.microsoft.com/office/word/2010/wordprocessingInk" xmlns:wne="http://schemas.microsoft.com/office/word/2006/wordml" xmlns:wps="http://schemas.microsoft.com/office/word/2010/wordprocessingShape" mc:Ignorable="w14 w15 w16se w16cid wp14">
+<w:document xmlns:wpc="http://schemas.microsoft.com/office/word/2010/wordprocessingCanvas" xmlns:cx="http://schemas.microsoft.com/office/drawing/2014/chartex" xmlns:cx1="http://schemas.microsoft.com/office/drawing/2015/9/8/chartex" xmlns:cx2="http://schemas.microsoft.com/office/drawing/2015/10/21/chartex" xmlns:cx3="http://schemas.microsoft.com/office/drawing/2016/5/9/chartex" xmlns:cx4="http://schemas.microsoft.com/office/drawing/2016/5/10/chartex" xmlns:cx5="http://schemas.microsoft.com/office/drawing/2016/5/11/chartex" xmlns:mc="http://schemas.openxmlformats.org/markup-compatibility/2006" xmlns:o="urn:schemas-microsoft-com:office:office" xmlns:r="http://schemas.openxmlformats.org/officeDocument/2006/relationships" xmlns:m="http://schemas.openxmlformats.org/officeDocument/2006/math" xmlns:v="urn:schemas-microsoft-com:vml" xmlns:wp14="http://schemas.microsoft.com/office/word/2010/wordprocessingDrawing" xmlns:wp="http://schemas.openxmlformats.org/drawingml/2006/wordprocessingDrawing" xmlns:w10="urn:schemas-microsoft-com:office:word" xmlns:w="http://schemas.openxmlformats.org/wordprocessingml/2006/main" xmlns:w14="http://schemas.microsoft.com/office/word/2010/wordml" xmlns:w15="http://schemas.microsoft.com/office/word/2012/wordml" xmlns:w16se="http://schemas.microsoft.com/office/word/2015/wordml/symex" xmlns:wpg="http://schemas.microsoft.com/office/word/2010/wordprocessingGroup" xmlns:wpi="http://schemas.microsoft.com/office/word/2010/wordprocessingInk" xmlns:wne="http://schemas.microsoft.com/office/word/2006/wordml" xmlns:wps="http://schemas.microsoft.com/office/word/2010/wordprocessingShape" mc:Ignorable="w14 w15 w16se wp14">
   <w:body>
     <w:p>
       <w:pPr>
@@ -51,14 +51,51 @@
     </w:p>
     <w:p/>
     <w:p>
-      <w:proofErr w:type="gramStart"/>
-      <w:r>
-        <w:t>Bikeshare  -</w:t>
-      </w:r>
-      <w:proofErr w:type="gramEnd"/>
-      <w:r>
-        <w:t xml:space="preserve"> Regional model data for each scenario year and MGRA:</w:t>
-      </w:r>
+      <w:pPr>
+        <w:rPr>
+          <w:ins w:id="4" w:author="John Helsel" w:date="2018-08-24T09:53:00Z"/>
+        </w:rPr>
+      </w:pPr>
+      <w:r>
+        <w:t>Bikeshare  - Regional model data for each scenario year and MGRA:</w:t>
+      </w:r>
+      <w:ins w:id="5" w:author="John Helsel" w:date="2018-08-24T10:32:00Z">
+        <w:r>
+          <w:t xml:space="preserve"> </w:t>
+        </w:r>
+      </w:ins>
+    </w:p>
+    <w:p>
+      <w:commentRangeStart w:id="6"/>
+      <w:ins w:id="7" w:author="John Helsel" w:date="2018-08-24T09:53:00Z">
+        <w:r>
+          <w:t>Confirmation</w:t>
+        </w:r>
+      </w:ins>
+      <w:ins w:id="8" w:author="John Helsel" w:date="2018-08-24T10:21:00Z">
+        <w:r>
+          <w:t xml:space="preserve"> f</w:t>
+        </w:r>
+      </w:ins>
+      <w:ins w:id="9" w:author="John Helsel" w:date="2018-08-24T09:53:00Z">
+        <w:r>
+          <w:t>rom planning staff</w:t>
+        </w:r>
+      </w:ins>
+      <w:commentRangeEnd w:id="6"/>
+      <w:ins w:id="10" w:author="John Helsel" w:date="2018-08-24T10:35:00Z">
+        <w:r>
+          <w:rPr>
+            <w:rStyle w:val="CommentReference"/>
+          </w:rPr>
+          <w:commentReference w:id="6"/>
+        </w:r>
+      </w:ins>
+      <w:ins w:id="11" w:author="John Helsel" w:date="2018-08-24T09:53:00Z">
+        <w:r>
+          <w:t>:</w:t>
+        </w:r>
+      </w:ins>
     </w:p>
     <w:p>
       <w:pPr>
@@ -67,15 +104,26 @@
           <w:numId w:val="1"/>
         </w:numPr>
         <w:rPr>
-          <w:rFonts w:eastAsia="Times New Roman"/>
-        </w:rPr>
-      </w:pPr>
-      <w:r>
-        <w:rPr>
-          <w:rFonts w:eastAsia="Times New Roman"/>
-        </w:rPr>
-        <w:t>total households</w:t>
-      </w:r>
+          <w:ins w:id="12" w:author="John Helsel" w:date="2018-08-24T09:55:00Z"/>
+          <w:rFonts w:eastAsia="Times New Roman"/>
+        </w:rPr>
+      </w:pPr>
+      <w:ins w:id="13" w:author="John Helsel" w:date="2018-08-24T09:55:00Z">
+        <w:r>
+          <w:rPr>
+            <w:rFonts w:eastAsia="Times New Roman"/>
+          </w:rPr>
+          <w:t>Car substitution rates</w:t>
+        </w:r>
+      </w:ins>
+      <w:ins w:id="14" w:author="John Helsel" w:date="2018-08-24T10:22:00Z">
+        <w:r>
+          <w:rPr>
+            <w:rFonts w:eastAsia="Times New Roman"/>
+          </w:rPr>
+          <w:t xml:space="preserve"> (regular and ebikes)</w:t>
+        </w:r>
+      </w:ins>
     </w:p>
     <w:p>
       <w:pPr>
@@ -84,6 +132,254 @@
           <w:numId w:val="1"/>
         </w:numPr>
         <w:rPr>
+          <w:ins w:id="15" w:author="John Helsel" w:date="2018-08-24T10:21:00Z"/>
+          <w:rFonts w:eastAsia="Times New Roman"/>
+        </w:rPr>
+      </w:pPr>
+      <w:ins w:id="16" w:author="John Helsel" w:date="2018-08-24T09:55:00Z">
+        <w:r>
+          <w:rPr>
+            <w:rFonts w:eastAsia="Times New Roman"/>
+          </w:rPr>
+          <w:t>Average bike trip distance</w:t>
+        </w:r>
+      </w:ins>
+      <w:ins w:id="17" w:author="John Helsel" w:date="2018-08-24T10:22:00Z">
+        <w:r>
+          <w:rPr>
+            <w:rFonts w:eastAsia="Times New Roman"/>
+          </w:rPr>
+          <w:t xml:space="preserve"> (regular and ebikes)</w:t>
+        </w:r>
+      </w:ins>
+    </w:p>
+    <w:p>
+      <w:pPr>
+        <w:numPr>
+          <w:ilvl w:val="0"/>
+          <w:numId w:val="1"/>
+        </w:numPr>
+        <w:rPr>
+          <w:ins w:id="18" w:author="John Helsel" w:date="2018-08-24T10:23:00Z"/>
+          <w:rFonts w:eastAsia="Times New Roman"/>
+        </w:rPr>
+      </w:pPr>
+      <w:ins w:id="19" w:author="John Helsel" w:date="2018-08-24T10:22:00Z">
+        <w:r>
+          <w:rPr>
+            <w:rFonts w:eastAsia="Times New Roman"/>
+          </w:rPr>
+          <w:t>Bikes / 1,000 population</w:t>
+        </w:r>
+      </w:ins>
+      <w:ins w:id="20" w:author="John Helsel" w:date="2018-08-24T10:36:00Z">
+        <w:r>
+          <w:rPr>
+            <w:rFonts w:eastAsia="Times New Roman"/>
+          </w:rPr>
+          <w:t xml:space="preserve"> per MSA</w:t>
+        </w:r>
+      </w:ins>
+    </w:p>
+    <w:p>
+      <w:pPr>
+        <w:numPr>
+          <w:ilvl w:val="0"/>
+          <w:numId w:val="1"/>
+        </w:numPr>
+        <w:rPr>
+          <w:ins w:id="21" w:author="John Helsel" w:date="2018-08-24T10:23:00Z"/>
+          <w:rFonts w:eastAsia="Times New Roman"/>
+        </w:rPr>
+      </w:pPr>
+      <w:ins w:id="22" w:author="John Helsel" w:date="2018-08-24T10:23:00Z">
+        <w:r>
+          <w:rPr>
+            <w:rFonts w:eastAsia="Times New Roman"/>
+          </w:rPr>
+          <w:t>Bike lane supply (miles)</w:t>
+        </w:r>
+      </w:ins>
+    </w:p>
+    <w:p>
+      <w:pPr>
+        <w:numPr>
+          <w:ilvl w:val="0"/>
+          <w:numId w:val="1"/>
+        </w:numPr>
+        <w:rPr>
+          <w:ins w:id="23" w:author="John Helsel" w:date="2018-08-24T10:28:00Z"/>
+          <w:rFonts w:eastAsia="Times New Roman"/>
+        </w:rPr>
+      </w:pPr>
+      <w:ins w:id="24" w:author="John Helsel" w:date="2018-08-24T10:23:00Z">
+        <w:r>
+          <w:rPr>
+            <w:rFonts w:eastAsia="Times New Roman"/>
+          </w:rPr>
+          <w:t>Number of e-bikes in bikeshare</w:t>
+        </w:r>
+      </w:ins>
+    </w:p>
+    <w:p>
+      <w:pPr>
+        <w:numPr>
+          <w:ilvl w:val="0"/>
+          <w:numId w:val="1"/>
+        </w:numPr>
+        <w:rPr>
+          <w:ins w:id="25" w:author="John Helsel" w:date="2018-08-24T10:25:00Z"/>
+          <w:rFonts w:eastAsia="Times New Roman"/>
+        </w:rPr>
+      </w:pPr>
+      <w:ins w:id="26" w:author="John Helsel" w:date="2018-08-24T10:29:00Z">
+        <w:r>
+          <w:rPr>
+            <w:rFonts w:eastAsia="Times New Roman"/>
+          </w:rPr>
+          <w:t>Use of 2017 EMFAC CO</w:t>
+        </w:r>
+        <w:r>
+          <w:rPr>
+            <w:rFonts w:eastAsia="Times New Roman"/>
+            <w:vertAlign w:val="subscript"/>
+          </w:rPr>
+          <w:t>2</w:t>
+        </w:r>
+        <w:r>
+          <w:rPr>
+            <w:rFonts w:eastAsia="Times New Roman"/>
+          </w:rPr>
+          <w:t xml:space="preserve"> emissions factors</w:t>
+        </w:r>
+      </w:ins>
+    </w:p>
+    <w:p>
+      <w:pPr>
+        <w:rPr>
+          <w:ins w:id="27" w:author="John Helsel" w:date="2018-08-24T09:53:00Z"/>
+          <w:rFonts w:eastAsia="Times New Roman"/>
+        </w:rPr>
+      </w:pPr>
+      <w:commentRangeStart w:id="28"/>
+      <w:ins w:id="29" w:author="John Helsel" w:date="2018-08-24T10:25:00Z">
+        <w:r>
+          <w:rPr>
+            <w:rFonts w:eastAsia="Times New Roman"/>
+          </w:rPr>
+          <w:t>Model Inputs</w:t>
+        </w:r>
+      </w:ins>
+      <w:ins w:id="30" w:author="John Helsel" w:date="2018-08-24T10:26:00Z">
+        <w:r>
+          <w:rPr>
+            <w:rFonts w:eastAsia="Times New Roman"/>
+          </w:rPr>
+          <w:t xml:space="preserve"> for each MGRA</w:t>
+        </w:r>
+      </w:ins>
+      <w:ins w:id="31" w:author="John Helsel" w:date="2018-08-24T10:36:00Z">
+        <w:r>
+          <w:rPr>
+            <w:rFonts w:eastAsia="Times New Roman"/>
+          </w:rPr>
+          <w:t xml:space="preserve"> (from Ying)</w:t>
+        </w:r>
+      </w:ins>
+      <w:ins w:id="32" w:author="John Helsel" w:date="2018-08-24T10:25:00Z">
+        <w:r>
+          <w:rPr>
+            <w:rFonts w:eastAsia="Times New Roman"/>
+          </w:rPr>
+          <w:t>:</w:t>
+        </w:r>
+      </w:ins>
+      <w:commentRangeEnd w:id="28"/>
+      <w:ins w:id="33" w:author="John Helsel" w:date="2018-08-24T10:27:00Z">
+        <w:r>
+          <w:rPr>
+            <w:rStyle w:val="CommentReference"/>
+          </w:rPr>
+          <w:commentReference w:id="28"/>
+        </w:r>
+      </w:ins>
+    </w:p>
+    <w:p>
+      <w:pPr>
+        <w:numPr>
+          <w:ilvl w:val="0"/>
+          <w:numId w:val="1"/>
+        </w:numPr>
+        <w:rPr>
+          <w:del w:id="34" w:author="Unknown"/>
+          <w:rFonts w:eastAsia="Times New Roman"/>
+        </w:rPr>
+      </w:pPr>
+      <w:del w:id="35" w:author="John Helsel" w:date="2018-08-24T10:25:00Z">
+        <w:r>
+          <w:rPr>
+            <w:rFonts w:eastAsia="Times New Roman"/>
+          </w:rPr>
+          <w:delText>total households</w:delText>
+        </w:r>
+      </w:del>
+    </w:p>
+    <w:p>
+      <w:pPr>
+        <w:numPr>
+          <w:ilvl w:val="0"/>
+          <w:numId w:val="1"/>
+        </w:numPr>
+        <w:rPr>
+          <w:ins w:id="36" w:author="John Helsel" w:date="2018-08-24T10:32:00Z"/>
+          <w:rFonts w:eastAsia="Times New Roman"/>
+        </w:rPr>
+      </w:pPr>
+      <w:ins w:id="37" w:author="John Helsel" w:date="2018-08-24T10:26:00Z">
+        <w:r>
+          <w:rPr>
+            <w:rFonts w:eastAsia="Times New Roman"/>
+          </w:rPr>
+          <w:t>Model Year</w:t>
+        </w:r>
+      </w:ins>
+    </w:p>
+    <w:p>
+      <w:pPr>
+        <w:numPr>
+          <w:ilvl w:val="0"/>
+          <w:numId w:val="1"/>
+        </w:numPr>
+        <w:rPr>
+          <w:ins w:id="38" w:author="John Helsel" w:date="2018-08-24T10:26:00Z"/>
+          <w:rFonts w:eastAsia="Times New Roman"/>
+        </w:rPr>
+      </w:pPr>
+      <w:commentRangeStart w:id="39"/>
+      <w:ins w:id="40" w:author="John Helsel" w:date="2018-08-24T10:32:00Z">
+        <w:r>
+          <w:rPr>
+            <w:rFonts w:eastAsia="Times New Roman"/>
+          </w:rPr>
+          <w:t>Scenario name</w:t>
+        </w:r>
+        <w:commentRangeEnd w:id="39"/>
+        <w:r>
+          <w:rPr>
+            <w:rStyle w:val="CommentReference"/>
+          </w:rPr>
+          <w:commentReference w:id="39"/>
+        </w:r>
+      </w:ins>
+    </w:p>
+    <w:p>
+      <w:pPr>
+        <w:numPr>
+          <w:ilvl w:val="0"/>
+          <w:numId w:val="1"/>
+        </w:numPr>
+        <w:rPr>
+          <w:ins w:id="41" w:author="John Helsel" w:date="2018-08-24T10:26:00Z"/>
           <w:rFonts w:eastAsia="Times New Roman"/>
         </w:rPr>
       </w:pPr>
@@ -101,6 +397,454 @@
           <w:numId w:val="1"/>
         </w:numPr>
         <w:rPr>
+          <w:ins w:id="42" w:author="John Helsel" w:date="2018-08-24T10:26:00Z"/>
+          <w:rFonts w:eastAsia="Times New Roman"/>
+        </w:rPr>
+      </w:pPr>
+      <w:ins w:id="43" w:author="John Helsel" w:date="2018-08-24T10:26:00Z">
+        <w:r>
+          <w:rPr>
+            <w:rFonts w:eastAsia="Times New Roman"/>
+          </w:rPr>
+          <w:t>MSA_ID</w:t>
+        </w:r>
+      </w:ins>
+    </w:p>
+    <w:p>
+      <w:pPr>
+        <w:numPr>
+          <w:ilvl w:val="0"/>
+          <w:numId w:val="1"/>
+        </w:numPr>
+        <w:rPr>
+          <w:rFonts w:eastAsia="Times New Roman"/>
+        </w:rPr>
+      </w:pPr>
+      <w:ins w:id="44" w:author="John Helsel" w:date="2018-08-24T10:26:00Z">
+        <w:r>
+          <w:rPr>
+            <w:rFonts w:eastAsia="Times New Roman"/>
+          </w:rPr>
+          <w:t>Bikeshare Flag</w:t>
+        </w:r>
+      </w:ins>
+    </w:p>
+    <w:p>
+      <w:pPr>
+        <w:numPr>
+          <w:ilvl w:val="0"/>
+          <w:numId w:val="1"/>
+        </w:numPr>
+        <w:rPr>
+          <w:del w:id="45" w:author="John Helsel" w:date="2018-08-24T10:25:00Z"/>
+          <w:rFonts w:eastAsia="Times New Roman"/>
+        </w:rPr>
+      </w:pPr>
+      <w:del w:id="46" w:author="John Helsel" w:date="2018-08-24T10:25:00Z">
+        <w:r>
+          <w:rPr>
+            <w:rFonts w:eastAsia="Times New Roman"/>
+          </w:rPr>
+          <w:delText>adult population (pop 18-65 years old)</w:delText>
+        </w:r>
+      </w:del>
+    </w:p>
+    <w:p>
+      <w:pPr>
+        <w:numPr>
+          <w:ilvl w:val="0"/>
+          <w:numId w:val="1"/>
+        </w:numPr>
+        <w:rPr>
+          <w:del w:id="47" w:author="John Helsel" w:date="2018-08-24T10:25:00Z"/>
+          <w:rFonts w:eastAsia="Times New Roman"/>
+        </w:rPr>
+      </w:pPr>
+      <w:del w:id="48" w:author="John Helsel" w:date="2018-08-24T10:25:00Z">
+        <w:r>
+          <w:rPr>
+            <w:rFonts w:eastAsia="Times New Roman"/>
+          </w:rPr>
+          <w:delText>MGRA area (acres)</w:delText>
+        </w:r>
+      </w:del>
+    </w:p>
+    <w:p>
+      <w:pPr>
+        <w:numPr>
+          <w:ilvl w:val="0"/>
+          <w:numId w:val="1"/>
+        </w:numPr>
+        <w:rPr>
+          <w:del w:id="49" w:author="John Helsel" w:date="2018-08-24T10:26:00Z"/>
+          <w:rFonts w:eastAsia="Times New Roman"/>
+        </w:rPr>
+      </w:pPr>
+      <w:del w:id="50" w:author="John Helsel" w:date="2018-08-24T10:26:00Z">
+        <w:r>
+          <w:rPr>
+            <w:rFonts w:eastAsia="Times New Roman"/>
+          </w:rPr>
+          <w:delText>household density (MGRA households / MGRA total area)</w:delText>
+        </w:r>
+      </w:del>
+    </w:p>
+    <w:p>
+      <w:pPr>
+        <w:numPr>
+          <w:ilvl w:val="0"/>
+          <w:numId w:val="1"/>
+        </w:numPr>
+        <w:rPr>
+          <w:del w:id="51" w:author="John Helsel" w:date="2018-08-24T10:26:00Z"/>
+          <w:rFonts w:eastAsia="Times New Roman"/>
+        </w:rPr>
+      </w:pPr>
+      <w:del w:id="52" w:author="John Helsel" w:date="2018-08-24T10:26:00Z">
+        <w:r>
+          <w:rPr>
+            <w:rFonts w:eastAsia="Times New Roman"/>
+          </w:rPr>
+          <w:delText>total population density (MGRA population / MGRA total area)</w:delText>
+        </w:r>
+      </w:del>
+    </w:p>
+    <w:p>
+      <w:pPr>
+        <w:numPr>
+          <w:ilvl w:val="0"/>
+          <w:numId w:val="1"/>
+        </w:numPr>
+        <w:rPr>
+          <w:del w:id="53" w:author="John Helsel" w:date="2018-08-24T10:38:00Z"/>
+          <w:rFonts w:eastAsia="Times New Roman"/>
+        </w:rPr>
+      </w:pPr>
+      <w:del w:id="54" w:author="Ouyang, Ziying" w:date="2018-08-14T13:30:00Z">
+        <w:r>
+          <w:rPr>
+            <w:rFonts w:eastAsia="Times New Roman"/>
+          </w:rPr>
+          <w:delText>average bike trip distance</w:delText>
+        </w:r>
+        <w:r>
+          <w:rPr>
+            <w:rFonts w:eastAsia="Times New Roman"/>
+          </w:rPr>
+          <w:delText xml:space="preserve"> (region-wide, not by MGRA)</w:delText>
+        </w:r>
+      </w:del>
+    </w:p>
+    <w:p>
+      <w:pPr>
+        <w:numPr>
+          <w:ilvl w:val="0"/>
+          <w:numId w:val="1"/>
+        </w:numPr>
+        <w:rPr>
+          <w:del w:id="55" w:author="John Helsel" w:date="2018-08-24T10:38:00Z"/>
+          <w:rFonts w:eastAsia="Times New Roman"/>
+        </w:rPr>
+      </w:pPr>
+      <w:ins w:id="56" w:author="Ouyang, Ziying" w:date="2018-08-14T08:45:00Z">
+        <w:del w:id="57" w:author="John Helsel" w:date="2018-08-24T10:38:00Z">
+          <w:r>
+            <w:rPr>
+              <w:rFonts w:eastAsia="Times New Roman"/>
+            </w:rPr>
+            <w:delText>bike lane miles</w:delText>
+          </w:r>
+        </w:del>
+      </w:ins>
+      <w:ins w:id="58" w:author="Ouyang, Ziying" w:date="2018-08-14T13:54:00Z">
+        <w:del w:id="59" w:author="John Helsel" w:date="2018-08-24T10:38:00Z">
+          <w:r>
+            <w:rPr>
+              <w:rFonts w:eastAsia="Times New Roman"/>
+            </w:rPr>
+            <w:delText xml:space="preserve"> (</w:delText>
+          </w:r>
+        </w:del>
+      </w:ins>
+      <w:ins w:id="60" w:author="Ouyang, Ziying" w:date="2018-08-14T13:55:00Z">
+        <w:del w:id="61" w:author="John Helsel" w:date="2018-08-24T10:38:00Z">
+          <w:r>
+            <w:rPr>
+              <w:rFonts w:eastAsia="Times New Roman"/>
+            </w:rPr>
+            <w:delText>Class 1, Class 2 and Class3 bikeway segments</w:delText>
+          </w:r>
+        </w:del>
+      </w:ins>
+      <w:ins w:id="62" w:author="Ouyang, Ziying" w:date="2018-08-14T13:54:00Z">
+        <w:del w:id="63" w:author="John Helsel" w:date="2018-08-24T10:38:00Z">
+          <w:r>
+            <w:rPr>
+              <w:rFonts w:eastAsia="Times New Roman"/>
+            </w:rPr>
+            <w:delText>)</w:delText>
+          </w:r>
+        </w:del>
+      </w:ins>
+    </w:p>
+    <w:p>
+      <w:r>
+        <w:t> </w:t>
+      </w:r>
+    </w:p>
+    <w:p>
+      <w:pPr>
+        <w:rPr>
+          <w:ins w:id="64" w:author="John Helsel" w:date="2018-08-24T11:23:00Z"/>
+        </w:rPr>
+      </w:pPr>
+      <w:r>
+        <w:t xml:space="preserve">Carshare – </w:t>
+      </w:r>
+      <w:r>
+        <w:t>Regional model data for each scenario year and MGRA</w:t>
+      </w:r>
+      <w:r>
+        <w:t>:</w:t>
+      </w:r>
+    </w:p>
+    <w:p>
+      <w:pPr>
+        <w:rPr>
+          <w:ins w:id="65" w:author="John Helsel" w:date="2018-08-24T11:23:00Z"/>
+        </w:rPr>
+      </w:pPr>
+      <w:ins w:id="66" w:author="John Helsel" w:date="2018-08-24T11:23:00Z">
+        <w:r>
+          <w:t>Confirmation from planning staff:</w:t>
+        </w:r>
+      </w:ins>
+    </w:p>
+    <w:p>
+      <w:pPr>
+        <w:pStyle w:val="ListParagraph"/>
+        <w:numPr>
+          <w:ilvl w:val="0"/>
+          <w:numId w:val="6"/>
+        </w:numPr>
+        <w:rPr>
+          <w:ins w:id="67" w:author="John Helsel" w:date="2018-08-24T11:23:00Z"/>
+        </w:rPr>
+        <w:pPrChange w:id="68" w:author="John Helsel" w:date="2018-08-24T11:23:00Z">
+          <w:pPr/>
+        </w:pPrChange>
+      </w:pPr>
+      <w:ins w:id="69" w:author="John Helsel" w:date="2018-08-24T11:23:00Z">
+        <w:r>
+          <w:t>Percent membership in one-way carsharing</w:t>
+        </w:r>
+      </w:ins>
+    </w:p>
+    <w:p>
+      <w:pPr>
+        <w:pStyle w:val="ListParagraph"/>
+        <w:numPr>
+          <w:ilvl w:val="0"/>
+          <w:numId w:val="6"/>
+        </w:numPr>
+        <w:rPr>
+          <w:ins w:id="70" w:author="John Helsel" w:date="2018-08-24T11:24:00Z"/>
+        </w:rPr>
+        <w:pPrChange w:id="71" w:author="John Helsel" w:date="2018-08-24T11:23:00Z">
+          <w:pPr/>
+        </w:pPrChange>
+      </w:pPr>
+      <w:ins w:id="72" w:author="John Helsel" w:date="2018-08-24T11:24:00Z">
+        <w:r>
+          <w:t>Daily VMT reduction per round-trip/one-way carsharing member</w:t>
+        </w:r>
+      </w:ins>
+    </w:p>
+    <w:p>
+      <w:pPr>
+        <w:pStyle w:val="ListParagraph"/>
+        <w:numPr>
+          <w:ilvl w:val="0"/>
+          <w:numId w:val="6"/>
+        </w:numPr>
+        <w:rPr>
+          <w:ins w:id="73" w:author="John Helsel" w:date="2018-08-24T11:26:00Z"/>
+        </w:rPr>
+        <w:pPrChange w:id="74" w:author="John Helsel" w:date="2018-08-24T11:23:00Z">
+          <w:pPr/>
+        </w:pPrChange>
+      </w:pPr>
+      <w:ins w:id="75" w:author="John Helsel" w:date="2018-08-24T11:24:00Z">
+        <w:r>
+          <w:t>Threshold for urban vs. suburban population density</w:t>
+        </w:r>
+      </w:ins>
+    </w:p>
+    <w:p>
+      <w:pPr>
+        <w:pStyle w:val="ListParagraph"/>
+        <w:numPr>
+          <w:ilvl w:val="0"/>
+          <w:numId w:val="6"/>
+        </w:numPr>
+        <w:rPr>
+          <w:ins w:id="76" w:author="John Helsel" w:date="2018-08-24T11:31:00Z"/>
+        </w:rPr>
+        <w:pPrChange w:id="77" w:author="John Helsel" w:date="2018-08-24T11:23:00Z">
+          <w:pPr/>
+        </w:pPrChange>
+      </w:pPr>
+      <w:ins w:id="78" w:author="John Helsel" w:date="2018-08-24T11:26:00Z">
+        <w:r>
+          <w:t>Percent of urban/suburban</w:t>
+        </w:r>
+      </w:ins>
+      <w:ins w:id="79" w:author="John Helsel" w:date="2018-08-24T11:27:00Z">
+        <w:r>
+          <w:t>/college employees/college students/military</w:t>
+        </w:r>
+      </w:ins>
+      <w:ins w:id="80" w:author="John Helsel" w:date="2018-08-24T11:26:00Z">
+        <w:r>
+          <w:t xml:space="preserve"> population expected to become carshare members</w:t>
+        </w:r>
+      </w:ins>
+    </w:p>
+    <w:p>
+      <w:pPr>
+        <w:numPr>
+          <w:ilvl w:val="0"/>
+          <w:numId w:val="6"/>
+        </w:numPr>
+        <w:rPr>
+          <w:ins w:id="81" w:author="John Helsel" w:date="2018-08-24T11:31:00Z"/>
+          <w:rFonts w:eastAsia="Times New Roman"/>
+        </w:rPr>
+      </w:pPr>
+      <w:ins w:id="82" w:author="John Helsel" w:date="2018-08-24T11:31:00Z">
+        <w:r>
+          <w:rPr>
+            <w:rFonts w:eastAsia="Times New Roman"/>
+          </w:rPr>
+          <w:t>Use of 2017 EMFAC CO</w:t>
+        </w:r>
+        <w:r>
+          <w:rPr>
+            <w:rFonts w:eastAsia="Times New Roman"/>
+            <w:vertAlign w:val="subscript"/>
+          </w:rPr>
+          <w:t>2</w:t>
+        </w:r>
+        <w:r>
+          <w:rPr>
+            <w:rFonts w:eastAsia="Times New Roman"/>
+          </w:rPr>
+          <w:t xml:space="preserve"> emissions factors</w:t>
+        </w:r>
+      </w:ins>
+    </w:p>
+    <w:p>
+      <w:pPr>
+        <w:rPr>
+          <w:ins w:id="83" w:author="John Helsel" w:date="2018-08-24T11:28:00Z"/>
+          <w:rFonts w:eastAsia="Times New Roman"/>
+          <w:rPrChange w:id="84" w:author="John Helsel" w:date="2018-08-24T11:28:00Z">
+            <w:rPr>
+              <w:ins w:id="85" w:author="John Helsel" w:date="2018-08-24T11:28:00Z"/>
+            </w:rPr>
+          </w:rPrChange>
+        </w:rPr>
+        <w:pPrChange w:id="86" w:author="John Helsel" w:date="2018-08-24T11:28:00Z">
+          <w:pPr>
+            <w:pStyle w:val="ListParagraph"/>
+            <w:numPr>
+              <w:numId w:val="6"/>
+            </w:numPr>
+            <w:ind w:hanging="360"/>
+          </w:pPr>
+        </w:pPrChange>
+      </w:pPr>
+      <w:commentRangeStart w:id="87"/>
+      <w:ins w:id="88" w:author="John Helsel" w:date="2018-08-24T11:28:00Z">
+        <w:r>
+          <w:rPr>
+            <w:rFonts w:eastAsia="Times New Roman"/>
+            <w:rPrChange w:id="89" w:author="John Helsel" w:date="2018-08-24T11:28:00Z">
+              <w:rPr/>
+            </w:rPrChange>
+          </w:rPr>
+          <w:t>Model Inputs for each MGRA (from Ying):</w:t>
+        </w:r>
+        <w:commentRangeEnd w:id="87"/>
+        <w:r>
+          <w:rPr>
+            <w:rStyle w:val="CommentReference"/>
+          </w:rPr>
+          <w:commentReference w:id="87"/>
+        </w:r>
+      </w:ins>
+    </w:p>
+    <w:p>
+      <w:pPr>
+        <w:pStyle w:val="ListParagraph"/>
+        <w:numPr>
+          <w:ilvl w:val="0"/>
+          <w:numId w:val="6"/>
+        </w:numPr>
+        <w:pPrChange w:id="90" w:author="John Helsel" w:date="2018-08-24T11:23:00Z">
+          <w:pPr/>
+        </w:pPrChange>
+      </w:pPr>
+      <w:ins w:id="91" w:author="John Helsel" w:date="2018-08-24T11:28:00Z">
+        <w:r>
+          <w:t>Year</w:t>
+        </w:r>
+      </w:ins>
+    </w:p>
+    <w:p>
+      <w:pPr>
+        <w:numPr>
+          <w:ilvl w:val="0"/>
+          <w:numId w:val="2"/>
+        </w:numPr>
+        <w:rPr>
+          <w:del w:id="92" w:author="John Helsel" w:date="2018-08-24T11:29:00Z"/>
+          <w:rFonts w:eastAsia="Times New Roman"/>
+        </w:rPr>
+      </w:pPr>
+      <w:del w:id="93" w:author="John Helsel" w:date="2018-08-24T11:29:00Z">
+        <w:r>
+          <w:rPr>
+            <w:rFonts w:eastAsia="Times New Roman"/>
+          </w:rPr>
+          <w:delText>total households</w:delText>
+        </w:r>
+      </w:del>
+    </w:p>
+    <w:p>
+      <w:pPr>
+        <w:numPr>
+          <w:ilvl w:val="0"/>
+          <w:numId w:val="2"/>
+        </w:numPr>
+        <w:rPr>
+          <w:rFonts w:eastAsia="Times New Roman"/>
+        </w:rPr>
+      </w:pPr>
+      <w:r>
+        <w:rPr>
+          <w:rFonts w:eastAsia="Times New Roman"/>
+        </w:rPr>
+        <w:t>total population</w:t>
+      </w:r>
+    </w:p>
+    <w:p>
+      <w:pPr>
+        <w:numPr>
+          <w:ilvl w:val="0"/>
+          <w:numId w:val="2"/>
+        </w:numPr>
+        <w:rPr>
           <w:rFonts w:eastAsia="Times New Roman"/>
         </w:rPr>
       </w:pPr>
@@ -115,41 +859,46 @@
       <w:pPr>
         <w:numPr>
           <w:ilvl w:val="0"/>
-          <w:numId w:val="1"/>
-        </w:numPr>
-        <w:rPr>
-          <w:rFonts w:eastAsia="Times New Roman"/>
-        </w:rPr>
-      </w:pPr>
-      <w:r>
-        <w:rPr>
-          <w:rFonts w:eastAsia="Times New Roman"/>
-        </w:rPr>
-        <w:t>MGRA area (acres)</w:t>
-      </w:r>
-    </w:p>
-    <w:p>
-      <w:pPr>
-        <w:numPr>
-          <w:ilvl w:val="0"/>
-          <w:numId w:val="1"/>
-        </w:numPr>
-        <w:rPr>
-          <w:rFonts w:eastAsia="Times New Roman"/>
-        </w:rPr>
-      </w:pPr>
-      <w:r>
-        <w:rPr>
-          <w:rFonts w:eastAsia="Times New Roman"/>
-        </w:rPr>
-        <w:t>household density (MGRA households / MGRA total area)</w:t>
-      </w:r>
-    </w:p>
-    <w:p>
-      <w:pPr>
-        <w:numPr>
-          <w:ilvl w:val="0"/>
-          <w:numId w:val="1"/>
+          <w:numId w:val="2"/>
+        </w:numPr>
+        <w:rPr>
+          <w:del w:id="94" w:author="John Helsel" w:date="2018-08-24T11:29:00Z"/>
+          <w:rFonts w:eastAsia="Times New Roman"/>
+        </w:rPr>
+      </w:pPr>
+      <w:del w:id="95" w:author="John Helsel" w:date="2018-08-24T11:29:00Z">
+        <w:r>
+          <w:rPr>
+            <w:rFonts w:eastAsia="Times New Roman"/>
+          </w:rPr>
+          <w:delText>MGRA area (acres)</w:delText>
+        </w:r>
+      </w:del>
+    </w:p>
+    <w:p>
+      <w:pPr>
+        <w:numPr>
+          <w:ilvl w:val="0"/>
+          <w:numId w:val="2"/>
+        </w:numPr>
+        <w:rPr>
+          <w:rFonts w:eastAsia="Times New Roman"/>
+        </w:rPr>
+      </w:pPr>
+      <w:del w:id="96" w:author="John Helsel" w:date="2018-08-24T11:30:00Z">
+        <w:r>
+          <w:rPr>
+            <w:rFonts w:eastAsia="Times New Roman"/>
+          </w:rPr>
+          <w:delText>household density (MGRA households / MGRA total area)</w:delText>
+        </w:r>
+      </w:del>
+    </w:p>
+    <w:p>
+      <w:pPr>
+        <w:numPr>
+          <w:ilvl w:val="0"/>
+          <w:numId w:val="2"/>
         </w:numPr>
         <w:rPr>
           <w:rFonts w:eastAsia="Times New Roman"/>
@@ -166,70 +915,114 @@
       <w:pPr>
         <w:numPr>
           <w:ilvl w:val="0"/>
-          <w:numId w:val="1"/>
-        </w:numPr>
-        <w:rPr>
-          <w:del w:id="4" w:author="Ouyang, Ziying" w:date="2018-08-14T13:30:00Z"/>
-          <w:rFonts w:eastAsia="Times New Roman"/>
-        </w:rPr>
-      </w:pPr>
-      <w:del w:id="5" w:author="Ouyang, Ziying" w:date="2018-08-14T13:30:00Z">
-        <w:r>
-          <w:rPr>
-            <w:rFonts w:eastAsia="Times New Roman"/>
-          </w:rPr>
-          <w:delText>average bike trip distance</w:delText>
-        </w:r>
-        <w:r>
-          <w:rPr>
-            <w:rFonts w:eastAsia="Times New Roman"/>
-          </w:rPr>
-          <w:delText xml:space="preserve"> (region-wide, not by MGRA)</w:delText>
-        </w:r>
-      </w:del>
-    </w:p>
-    <w:p>
-      <w:pPr>
-        <w:numPr>
-          <w:ilvl w:val="0"/>
-          <w:numId w:val="1"/>
-        </w:numPr>
-        <w:rPr>
-          <w:rFonts w:eastAsia="Times New Roman"/>
-        </w:rPr>
-      </w:pPr>
-      <w:ins w:id="6" w:author="Ouyang, Ziying" w:date="2018-08-14T08:45:00Z">
-        <w:r>
-          <w:rPr>
-            <w:rFonts w:eastAsia="Times New Roman"/>
-          </w:rPr>
-          <w:t>bike lane miles</w:t>
-        </w:r>
-      </w:ins>
-      <w:ins w:id="7" w:author="Ouyang, Ziying" w:date="2018-08-14T13:54:00Z">
-        <w:r>
-          <w:rPr>
-            <w:rFonts w:eastAsia="Times New Roman"/>
-          </w:rPr>
-          <w:t xml:space="preserve"> (</w:t>
-        </w:r>
-      </w:ins>
-      <w:ins w:id="8" w:author="Ouyang, Ziying" w:date="2018-08-14T13:55:00Z">
-        <w:r>
-          <w:rPr>
-            <w:rFonts w:eastAsia="Times New Roman"/>
-          </w:rPr>
-          <w:t>Class 1, Class 2 and Class3 bikeway segments</w:t>
-        </w:r>
-      </w:ins>
-      <w:bookmarkStart w:id="9" w:name="_GoBack"/>
-      <w:bookmarkEnd w:id="9"/>
-      <w:ins w:id="10" w:author="Ouyang, Ziying" w:date="2018-08-14T13:54:00Z">
-        <w:r>
-          <w:rPr>
-            <w:rFonts w:eastAsia="Times New Roman"/>
-          </w:rPr>
-          <w:t>)</w:t>
+          <w:numId w:val="2"/>
+        </w:numPr>
+        <w:rPr>
+          <w:rFonts w:eastAsia="Times New Roman"/>
+        </w:rPr>
+      </w:pPr>
+      <w:r>
+        <w:rPr>
+          <w:rFonts w:eastAsia="Times New Roman"/>
+        </w:rPr>
+        <w:t>total employment</w:t>
+      </w:r>
+    </w:p>
+    <w:p>
+      <w:pPr>
+        <w:numPr>
+          <w:ilvl w:val="0"/>
+          <w:numId w:val="2"/>
+        </w:numPr>
+        <w:rPr>
+          <w:ins w:id="97" w:author="John Helsel" w:date="2018-08-24T11:30:00Z"/>
+          <w:rFonts w:eastAsia="Times New Roman"/>
+        </w:rPr>
+      </w:pPr>
+      <w:r>
+        <w:rPr>
+          <w:rFonts w:eastAsia="Times New Roman"/>
+        </w:rPr>
+        <w:t>college student enrollment</w:t>
+      </w:r>
+    </w:p>
+    <w:p>
+      <w:pPr>
+        <w:numPr>
+          <w:ilvl w:val="0"/>
+          <w:numId w:val="2"/>
+        </w:numPr>
+        <w:rPr>
+          <w:ins w:id="98" w:author="John Helsel" w:date="2018-08-24T11:30:00Z"/>
+          <w:rFonts w:eastAsia="Times New Roman"/>
+        </w:rPr>
+      </w:pPr>
+      <w:ins w:id="99" w:author="John Helsel" w:date="2018-08-24T11:30:00Z">
+        <w:r>
+          <w:rPr>
+            <w:rFonts w:eastAsia="Times New Roman"/>
+          </w:rPr>
+          <w:t>MSA_ID</w:t>
+        </w:r>
+      </w:ins>
+    </w:p>
+    <w:p>
+      <w:pPr>
+        <w:numPr>
+          <w:ilvl w:val="0"/>
+          <w:numId w:val="2"/>
+        </w:numPr>
+        <w:rPr>
+          <w:ins w:id="100" w:author="John Helsel" w:date="2018-08-24T11:31:00Z"/>
+          <w:rFonts w:eastAsia="Times New Roman"/>
+        </w:rPr>
+      </w:pPr>
+      <w:ins w:id="101" w:author="John Helsel" w:date="2018-08-24T11:31:00Z">
+        <w:r>
+          <w:rPr>
+            <w:rFonts w:eastAsia="Times New Roman"/>
+          </w:rPr>
+          <w:t>Carshare Flag</w:t>
+        </w:r>
+      </w:ins>
+    </w:p>
+    <w:p>
+      <w:pPr>
+        <w:numPr>
+          <w:ilvl w:val="0"/>
+          <w:numId w:val="2"/>
+        </w:numPr>
+        <w:rPr>
+          <w:ins w:id="102" w:author="John Helsel" w:date="2018-08-24T11:31:00Z"/>
+          <w:rFonts w:eastAsia="Times New Roman"/>
+        </w:rPr>
+      </w:pPr>
+      <w:ins w:id="103" w:author="John Helsel" w:date="2018-08-24T11:31:00Z">
+        <w:r>
+          <w:rPr>
+            <w:rFonts w:eastAsia="Times New Roman"/>
+          </w:rPr>
+          <w:lastRenderedPageBreak/>
+          <w:t>Univ_Flag</w:t>
+        </w:r>
+      </w:ins>
+    </w:p>
+    <w:p>
+      <w:pPr>
+        <w:numPr>
+          <w:ilvl w:val="0"/>
+          <w:numId w:val="2"/>
+        </w:numPr>
+        <w:rPr>
+          <w:rFonts w:eastAsia="Times New Roman"/>
+        </w:rPr>
+      </w:pPr>
+      <w:ins w:id="104" w:author="John Helsel" w:date="2018-08-24T11:31:00Z">
+        <w:r>
+          <w:rPr>
+            <w:rFonts w:eastAsia="Times New Roman"/>
+          </w:rPr>
+          <w:t>MLB_Flag</w:t>
         </w:r>
       </w:ins>
     </w:p>
@@ -239,183 +1032,365 @@
       </w:r>
     </w:p>
     <w:p>
-      <w:proofErr w:type="spellStart"/>
-      <w:r>
-        <w:t>Carshare</w:t>
-      </w:r>
-      <w:proofErr w:type="spellEnd"/>
-      <w:r>
-        <w:t xml:space="preserve"> – </w:t>
-      </w:r>
-      <w:r>
-        <w:t>Regional model data for each scenario year and MGRA</w:t>
-      </w:r>
-      <w:r>
-        <w:t>:</w:t>
-      </w:r>
-    </w:p>
-    <w:p>
-      <w:pPr>
-        <w:numPr>
-          <w:ilvl w:val="0"/>
-          <w:numId w:val="2"/>
-        </w:numPr>
-        <w:rPr>
-          <w:rFonts w:eastAsia="Times New Roman"/>
-        </w:rPr>
-      </w:pPr>
-      <w:r>
-        <w:rPr>
-          <w:rFonts w:eastAsia="Times New Roman"/>
-        </w:rPr>
-        <w:t>total households</w:t>
-      </w:r>
-    </w:p>
-    <w:p>
-      <w:pPr>
-        <w:numPr>
-          <w:ilvl w:val="0"/>
-          <w:numId w:val="2"/>
-        </w:numPr>
-        <w:rPr>
-          <w:rFonts w:eastAsia="Times New Roman"/>
-        </w:rPr>
-      </w:pPr>
-      <w:r>
-        <w:rPr>
-          <w:rFonts w:eastAsia="Times New Roman"/>
-        </w:rPr>
-        <w:t>total population</w:t>
-      </w:r>
-    </w:p>
-    <w:p>
-      <w:pPr>
-        <w:numPr>
-          <w:ilvl w:val="0"/>
-          <w:numId w:val="2"/>
-        </w:numPr>
-        <w:rPr>
-          <w:rFonts w:eastAsia="Times New Roman"/>
-        </w:rPr>
-      </w:pPr>
-      <w:r>
-        <w:rPr>
-          <w:rFonts w:eastAsia="Times New Roman"/>
-        </w:rPr>
-        <w:t>adult population (pop 18-65 years old)</w:t>
-      </w:r>
-    </w:p>
-    <w:p>
-      <w:pPr>
-        <w:numPr>
-          <w:ilvl w:val="0"/>
-          <w:numId w:val="2"/>
-        </w:numPr>
-        <w:rPr>
-          <w:rFonts w:eastAsia="Times New Roman"/>
-        </w:rPr>
-      </w:pPr>
-      <w:r>
-        <w:rPr>
-          <w:rFonts w:eastAsia="Times New Roman"/>
-        </w:rPr>
-        <w:t>MGRA area (acres)</w:t>
-      </w:r>
-    </w:p>
-    <w:p>
-      <w:pPr>
-        <w:numPr>
-          <w:ilvl w:val="0"/>
-          <w:numId w:val="2"/>
-        </w:numPr>
-        <w:rPr>
-          <w:rFonts w:eastAsia="Times New Roman"/>
-        </w:rPr>
-      </w:pPr>
-      <w:r>
-        <w:rPr>
-          <w:rFonts w:eastAsia="Times New Roman"/>
-        </w:rPr>
-        <w:t>household density (MGRA households / MGRA total area)</w:t>
-      </w:r>
-    </w:p>
-    <w:p>
-      <w:pPr>
-        <w:numPr>
-          <w:ilvl w:val="0"/>
-          <w:numId w:val="2"/>
-        </w:numPr>
-        <w:rPr>
-          <w:rFonts w:eastAsia="Times New Roman"/>
-        </w:rPr>
-      </w:pPr>
-      <w:r>
-        <w:rPr>
-          <w:rFonts w:eastAsia="Times New Roman"/>
-        </w:rPr>
-        <w:t>total population density (MGRA population / MGRA total area)</w:t>
-      </w:r>
-    </w:p>
-    <w:p>
-      <w:pPr>
-        <w:numPr>
-          <w:ilvl w:val="0"/>
-          <w:numId w:val="2"/>
-        </w:numPr>
-        <w:rPr>
-          <w:rFonts w:eastAsia="Times New Roman"/>
-        </w:rPr>
-      </w:pPr>
-      <w:r>
-        <w:rPr>
-          <w:rFonts w:eastAsia="Times New Roman"/>
-        </w:rPr>
-        <w:t>total employment</w:t>
-      </w:r>
-    </w:p>
-    <w:p>
-      <w:pPr>
-        <w:numPr>
-          <w:ilvl w:val="0"/>
-          <w:numId w:val="2"/>
-        </w:numPr>
-        <w:rPr>
-          <w:rFonts w:eastAsia="Times New Roman"/>
-        </w:rPr>
-      </w:pPr>
-      <w:r>
-        <w:rPr>
-          <w:rFonts w:eastAsia="Times New Roman"/>
-        </w:rPr>
-        <w:t>college student enrollment</w:t>
-      </w:r>
-    </w:p>
-    <w:p>
-      <w:r>
-        <w:t> </w:t>
-      </w:r>
-    </w:p>
-    <w:p>
+      <w:pPr>
+        <w:rPr>
+          <w:ins w:id="105" w:author="John Helsel" w:date="2018-08-24T12:40:00Z"/>
+        </w:rPr>
+      </w:pPr>
       <w:r>
         <w:t>Vanpool:</w:t>
       </w:r>
     </w:p>
     <w:p>
+      <w:ins w:id="106" w:author="John Helsel" w:date="2018-08-24T12:40:00Z">
+        <w:r>
+          <w:t>Confirmation from planning staff:</w:t>
+        </w:r>
+      </w:ins>
+    </w:p>
+    <w:p>
+      <w:pPr>
+        <w:pStyle w:val="ListParagraph"/>
+        <w:numPr>
+          <w:ilvl w:val="0"/>
+          <w:numId w:val="8"/>
+        </w:numPr>
+        <w:rPr>
+          <w:ins w:id="107" w:author="John Helsel" w:date="2018-08-24T12:40:00Z"/>
+          <w:rFonts w:eastAsia="Times New Roman"/>
+          <w:rPrChange w:id="108" w:author="John Helsel" w:date="2018-08-24T12:41:00Z">
+            <w:rPr>
+              <w:ins w:id="109" w:author="John Helsel" w:date="2018-08-24T12:40:00Z"/>
+            </w:rPr>
+          </w:rPrChange>
+        </w:rPr>
+        <w:pPrChange w:id="110" w:author="John Helsel" w:date="2018-08-24T12:40:00Z">
+          <w:pPr>
+            <w:numPr>
+              <w:numId w:val="3"/>
+            </w:numPr>
+            <w:tabs>
+              <w:tab w:val="num" w:pos="720"/>
+            </w:tabs>
+            <w:ind w:left="720" w:hanging="360"/>
+          </w:pPr>
+        </w:pPrChange>
+      </w:pPr>
+      <w:ins w:id="111" w:author="John Helsel" w:date="2018-08-24T12:40:00Z">
+        <w:r>
+          <w:t>Average vanpool occupancy</w:t>
+        </w:r>
+      </w:ins>
+    </w:p>
+    <w:p>
+      <w:pPr>
+        <w:pStyle w:val="ListParagraph"/>
+        <w:numPr>
+          <w:ilvl w:val="0"/>
+          <w:numId w:val="8"/>
+        </w:numPr>
+        <w:rPr>
+          <w:ins w:id="112" w:author="John Helsel" w:date="2018-08-24T12:41:00Z"/>
+          <w:rFonts w:eastAsia="Times New Roman"/>
+          <w:rPrChange w:id="113" w:author="John Helsel" w:date="2018-08-24T12:41:00Z">
+            <w:rPr>
+              <w:ins w:id="114" w:author="John Helsel" w:date="2018-08-24T12:41:00Z"/>
+            </w:rPr>
+          </w:rPrChange>
+        </w:rPr>
+        <w:pPrChange w:id="115" w:author="John Helsel" w:date="2018-08-24T12:40:00Z">
+          <w:pPr>
+            <w:numPr>
+              <w:numId w:val="3"/>
+            </w:numPr>
+            <w:tabs>
+              <w:tab w:val="num" w:pos="720"/>
+            </w:tabs>
+            <w:ind w:left="720" w:hanging="360"/>
+          </w:pPr>
+        </w:pPrChange>
+      </w:pPr>
+      <w:ins w:id="116" w:author="John Helsel" w:date="2018-08-24T12:41:00Z">
+        <w:r>
+          <w:t>SANDAG least cost subsidy (by year and van size)</w:t>
+        </w:r>
+      </w:ins>
+    </w:p>
+    <w:p>
+      <w:pPr>
+        <w:pStyle w:val="ListParagraph"/>
+        <w:numPr>
+          <w:ilvl w:val="0"/>
+          <w:numId w:val="8"/>
+        </w:numPr>
+        <w:rPr>
+          <w:ins w:id="117" w:author="John Helsel" w:date="2018-08-24T12:55:00Z"/>
+          <w:rFonts w:eastAsia="Times New Roman"/>
+        </w:rPr>
+        <w:pPrChange w:id="118" w:author="John Helsel" w:date="2018-08-24T12:40:00Z">
+          <w:pPr>
+            <w:numPr>
+              <w:numId w:val="3"/>
+            </w:numPr>
+            <w:tabs>
+              <w:tab w:val="num" w:pos="720"/>
+            </w:tabs>
+            <w:ind w:left="720" w:hanging="360"/>
+          </w:pPr>
+        </w:pPrChange>
+      </w:pPr>
+      <w:ins w:id="119" w:author="John Helsel" w:date="2018-08-24T12:44:00Z">
+        <w:r>
+          <w:rPr>
+            <w:rFonts w:eastAsia="Times New Roman"/>
+          </w:rPr>
+          <w:t xml:space="preserve">List of </w:t>
+        </w:r>
+      </w:ins>
+      <w:ins w:id="120" w:author="John Helsel" w:date="2018-08-24T12:45:00Z">
+        <w:r>
+          <w:rPr>
+            <w:rFonts w:eastAsia="Times New Roman"/>
+          </w:rPr>
+          <w:t>Vanpool ODs</w:t>
+        </w:r>
+      </w:ins>
+    </w:p>
+    <w:p>
+      <w:pPr>
+        <w:pStyle w:val="ListParagraph"/>
+        <w:numPr>
+          <w:ilvl w:val="0"/>
+          <w:numId w:val="8"/>
+        </w:numPr>
+        <w:rPr>
+          <w:rFonts w:eastAsia="Times New Roman"/>
+        </w:rPr>
+      </w:pPr>
+      <w:ins w:id="121" w:author="John Helsel" w:date="2018-08-24T12:55:00Z">
+        <w:r>
+          <w:rPr>
+            <w:rFonts w:eastAsia="Times New Roman"/>
+          </w:rPr>
+          <w:t>Average value of time for work trips and marginal disutility of time</w:t>
+        </w:r>
+      </w:ins>
+    </w:p>
+    <w:p>
+      <w:pPr>
+        <w:pStyle w:val="ListParagraph"/>
+        <w:numPr>
+          <w:ilvl w:val="0"/>
+          <w:numId w:val="8"/>
+        </w:numPr>
+        <w:rPr>
+          <w:ins w:id="122" w:author="John Helsel" w:date="2018-08-24T13:03:00Z"/>
+          <w:rPrChange w:id="123" w:author="John Helsel" w:date="2018-08-24T13:03:00Z">
+            <w:rPr>
+              <w:ins w:id="124" w:author="John Helsel" w:date="2018-08-24T13:03:00Z"/>
+              <w:rFonts w:eastAsia="Times New Roman"/>
+            </w:rPr>
+          </w:rPrChange>
+        </w:rPr>
+        <w:pPrChange w:id="125" w:author="John Helsel" w:date="2018-08-24T13:00:00Z">
+          <w:pPr/>
+        </w:pPrChange>
+      </w:pPr>
+      <w:ins w:id="126" w:author="John Helsel" w:date="2018-08-24T13:03:00Z">
+        <w:r>
+          <w:rPr>
+            <w:rFonts w:eastAsia="Times New Roman"/>
+          </w:rPr>
+          <w:t xml:space="preserve">Coordinates of zip code centroids </w:t>
+        </w:r>
+        <w:r>
+          <w:rPr>
+            <w:rFonts w:eastAsia="Times New Roman"/>
+          </w:rPr>
+          <w:t>and external gateway</w:t>
+        </w:r>
+        <w:r>
+          <w:rPr>
+            <w:rFonts w:eastAsia="Times New Roman"/>
+          </w:rPr>
+          <w:t>s</w:t>
+        </w:r>
+      </w:ins>
+    </w:p>
+    <w:p>
+      <w:pPr>
+        <w:numPr>
+          <w:ilvl w:val="0"/>
+          <w:numId w:val="8"/>
+        </w:numPr>
+        <w:rPr>
+          <w:del w:id="127" w:author="John Helsel" w:date="2018-08-24T13:04:00Z"/>
+          <w:rFonts w:eastAsia="Times New Roman"/>
+          <w:rPrChange w:id="128" w:author="John Helsel" w:date="2018-08-24T13:04:00Z">
+            <w:rPr>
+              <w:del w:id="129" w:author="John Helsel" w:date="2018-08-24T13:04:00Z"/>
+            </w:rPr>
+          </w:rPrChange>
+        </w:rPr>
+        <w:pPrChange w:id="130" w:author="John Helsel" w:date="2018-08-24T13:04:00Z">
+          <w:pPr/>
+        </w:pPrChange>
+      </w:pPr>
+      <w:ins w:id="131" w:author="John Helsel" w:date="2018-08-24T13:04:00Z">
+        <w:r>
+          <w:rPr>
+            <w:rFonts w:eastAsia="Times New Roman"/>
+          </w:rPr>
+          <w:t>Use of 2017 EMFAC CO</w:t>
+        </w:r>
+        <w:r>
+          <w:rPr>
+            <w:rFonts w:eastAsia="Times New Roman"/>
+            <w:vertAlign w:val="subscript"/>
+          </w:rPr>
+          <w:t>2</w:t>
+        </w:r>
+        <w:r>
+          <w:rPr>
+            <w:rFonts w:eastAsia="Times New Roman"/>
+          </w:rPr>
+          <w:t xml:space="preserve"> emissions factors</w:t>
+        </w:r>
+      </w:ins>
+    </w:p>
+    <w:p>
+      <w:pPr>
+        <w:rPr>
+          <w:ins w:id="132" w:author="John Helsel" w:date="2018-08-24T12:47:00Z"/>
+          <w:rFonts w:eastAsia="Times New Roman"/>
+          <w:rPrChange w:id="133" w:author="John Helsel" w:date="2018-08-24T13:00:00Z">
+            <w:rPr>
+              <w:ins w:id="134" w:author="John Helsel" w:date="2018-08-24T12:47:00Z"/>
+            </w:rPr>
+          </w:rPrChange>
+        </w:rPr>
+        <w:pPrChange w:id="135" w:author="John Helsel" w:date="2018-08-24T13:00:00Z">
+          <w:pPr>
+            <w:numPr>
+              <w:numId w:val="3"/>
+            </w:numPr>
+            <w:tabs>
+              <w:tab w:val="num" w:pos="720"/>
+            </w:tabs>
+            <w:ind w:left="720" w:hanging="360"/>
+          </w:pPr>
+        </w:pPrChange>
+      </w:pPr>
+      <w:ins w:id="136" w:author="John Helsel" w:date="2018-08-24T12:47:00Z">
+        <w:r>
+          <w:rPr>
+            <w:rFonts w:eastAsia="Times New Roman"/>
+            <w:rPrChange w:id="137" w:author="John Helsel" w:date="2018-08-24T13:00:00Z">
+              <w:rPr/>
+            </w:rPrChange>
+          </w:rPr>
+          <w:t xml:space="preserve">Model inputs for each MSA OD </w:t>
+        </w:r>
+      </w:ins>
+      <w:ins w:id="138" w:author="John Helsel" w:date="2018-08-24T12:48:00Z">
+        <w:r>
+          <w:rPr>
+            <w:rFonts w:eastAsia="Times New Roman"/>
+            <w:rPrChange w:id="139" w:author="John Helsel" w:date="2018-08-24T13:00:00Z">
+              <w:rPr/>
+            </w:rPrChange>
+          </w:rPr>
+          <w:t xml:space="preserve">by year </w:t>
+        </w:r>
+      </w:ins>
+      <w:ins w:id="140" w:author="John Helsel" w:date="2018-08-24T12:47:00Z">
+        <w:r>
+          <w:rPr>
+            <w:rFonts w:eastAsia="Times New Roman"/>
+            <w:rPrChange w:id="141" w:author="John Helsel" w:date="2018-08-24T13:00:00Z">
+              <w:rPr/>
+            </w:rPrChange>
+          </w:rPr>
+          <w:t>(from Ying):</w:t>
+        </w:r>
+      </w:ins>
+    </w:p>
+    <w:p>
+      <w:pPr>
+        <w:pStyle w:val="ListParagraph"/>
+        <w:numPr>
+          <w:ilvl w:val="0"/>
+          <w:numId w:val="9"/>
+        </w:numPr>
+        <w:rPr>
+          <w:ins w:id="142" w:author="John Helsel" w:date="2018-08-24T12:48:00Z"/>
+          <w:rFonts w:eastAsia="Times New Roman"/>
+        </w:rPr>
+        <w:pPrChange w:id="143" w:author="John Helsel" w:date="2018-08-24T12:47:00Z">
+          <w:pPr>
+            <w:numPr>
+              <w:numId w:val="3"/>
+            </w:numPr>
+            <w:tabs>
+              <w:tab w:val="num" w:pos="720"/>
+            </w:tabs>
+            <w:ind w:left="720" w:hanging="360"/>
+          </w:pPr>
+        </w:pPrChange>
+      </w:pPr>
+      <w:ins w:id="144" w:author="John Helsel" w:date="2018-08-24T12:47:00Z">
+        <w:r>
+          <w:rPr>
+            <w:rFonts w:eastAsia="Times New Roman"/>
+            <w:rPrChange w:id="145" w:author="John Helsel" w:date="2018-08-24T12:47:00Z">
+              <w:rPr/>
+            </w:rPrChange>
+          </w:rPr>
+          <w:t xml:space="preserve">Average </w:t>
+        </w:r>
+        <w:r>
+          <w:rPr>
+            <w:rFonts w:eastAsia="Times New Roman"/>
+          </w:rPr>
+          <w:t>one-way weekday travel time</w:t>
+        </w:r>
+      </w:ins>
+      <w:ins w:id="146" w:author="John Helsel" w:date="2018-08-24T12:50:00Z">
+        <w:r>
+          <w:rPr>
+            <w:rFonts w:eastAsia="Times New Roman"/>
+          </w:rPr>
+          <w:t xml:space="preserve"> for non-military</w:t>
+        </w:r>
+      </w:ins>
+    </w:p>
+    <w:p>
       <w:pPr>
         <w:numPr>
           <w:ilvl w:val="0"/>
           <w:numId w:val="3"/>
         </w:numPr>
         <w:rPr>
-          <w:rFonts w:eastAsia="Times New Roman"/>
-        </w:rPr>
-      </w:pPr>
-      <w:r>
-        <w:rPr>
-          <w:rFonts w:eastAsia="Times New Roman"/>
-        </w:rPr>
-        <w:t>For each scenario year and MSA, jobs by industry category (SANDAG ABM classification)</w:t>
-      </w:r>
+          <w:ins w:id="147" w:author="John Helsel" w:date="2018-08-24T12:51:00Z"/>
+          <w:rFonts w:eastAsia="Times New Roman"/>
+        </w:rPr>
+      </w:pPr>
+      <w:ins w:id="148" w:author="John Helsel" w:date="2018-08-24T12:50:00Z">
+        <w:r>
+          <w:rPr>
+            <w:rFonts w:eastAsia="Times New Roman"/>
+          </w:rPr>
+          <w:t>Average one-way weekday travel time for military</w:t>
+        </w:r>
+      </w:ins>
+      <w:ins w:id="149" w:author="John Helsel" w:date="2018-08-24T12:51:00Z">
+        <w:r>
+          <w:rPr>
+            <w:rFonts w:eastAsia="Times New Roman"/>
+          </w:rPr>
+          <w:t xml:space="preserve"> </w:t>
+        </w:r>
+      </w:ins>
     </w:p>
     <w:p>
       <w:pPr>
@@ -424,34 +1399,28 @@
           <w:numId w:val="3"/>
         </w:numPr>
         <w:rPr>
-          <w:rFonts w:eastAsia="Times New Roman"/>
-        </w:rPr>
-      </w:pPr>
-      <w:commentRangeStart w:id="11"/>
-      <w:r>
-        <w:rPr>
-          <w:rFonts w:eastAsia="Times New Roman"/>
-        </w:rPr>
-        <w:t xml:space="preserve">Travel times </w:t>
-      </w:r>
-      <w:r>
-        <w:t>AM Peak and Midday periods</w:t>
-      </w:r>
-      <w:r>
-        <w:t xml:space="preserve"> medi</w:t>
-      </w:r>
-      <w:r>
-        <w:rPr>
-          <w:rFonts w:eastAsia="Times New Roman"/>
-        </w:rPr>
-        <w:t xml:space="preserve">um VOT </w:t>
-      </w:r>
-      <w:r>
-        <w:rPr>
-          <w:rFonts w:eastAsia="Times New Roman"/>
-        </w:rPr>
-        <w:t xml:space="preserve">- For each scenario year: </w:t>
-      </w:r>
+          <w:moveTo w:id="150" w:author="John Helsel" w:date="2018-08-24T12:51:00Z"/>
+          <w:rFonts w:eastAsia="Times New Roman"/>
+        </w:rPr>
+      </w:pPr>
+      <w:moveToRangeStart w:id="151" w:author="John Helsel" w:date="2018-08-24T12:51:00Z" w:name="move522878432"/>
+      <w:moveTo w:id="152" w:author="John Helsel" w:date="2018-08-24T12:51:00Z">
+        <w:r>
+          <w:rPr>
+            <w:rFonts w:eastAsia="Times New Roman"/>
+          </w:rPr>
+          <w:t xml:space="preserve">Travel times </w:t>
+        </w:r>
+        <w:r>
+          <w:t>AM Peak and Midday periods medi</w:t>
+        </w:r>
+        <w:r>
+          <w:rPr>
+            <w:rFonts w:eastAsia="Times New Roman"/>
+          </w:rPr>
+          <w:t xml:space="preserve">um VOT - For each scenario year: </w:t>
+        </w:r>
+      </w:moveTo>
     </w:p>
     <w:p>
       <w:pPr>
@@ -460,39 +1429,18 @@
           <w:numId w:val="3"/>
         </w:numPr>
         <w:rPr>
-          <w:rFonts w:eastAsia="Times New Roman"/>
-        </w:rPr>
-      </w:pPr>
-      <w:r>
-        <w:rPr>
-          <w:rFonts w:eastAsia="Times New Roman"/>
-        </w:rPr>
-        <w:t>TAZ-to-TAZ travel time, Drive alone toll [STM_2016.CSV]</w:t>
-      </w:r>
-      <w:r>
-        <w:rPr>
-          <w:rFonts w:eastAsia="Times New Roman"/>
-        </w:rPr>
-        <w:t xml:space="preserve"> (</w:t>
-      </w:r>
-      <w:r>
-        <w:rPr>
-          <w:rFonts w:eastAsia="Times New Roman"/>
-        </w:rPr>
-        <w:t>mf461</w:t>
-      </w:r>
-      <w:r>
-        <w:rPr>
-          <w:rFonts w:eastAsia="Times New Roman"/>
-        </w:rPr>
-        <w:t>, mf587</w:t>
-      </w:r>
-      <w:r>
-        <w:rPr>
-          <w:rFonts w:eastAsia="Times New Roman"/>
-        </w:rPr>
-        <w:t>)</w:t>
-      </w:r>
+          <w:moveTo w:id="153" w:author="John Helsel" w:date="2018-08-24T12:51:00Z"/>
+          <w:rFonts w:eastAsia="Times New Roman"/>
+        </w:rPr>
+      </w:pPr>
+      <w:moveTo w:id="154" w:author="John Helsel" w:date="2018-08-24T12:51:00Z">
+        <w:r>
+          <w:rPr>
+            <w:rFonts w:eastAsia="Times New Roman"/>
+          </w:rPr>
+          <w:t>TAZ-to-TAZ travel time, Drive alone toll [STM_2016.CSV] (mf461, mf587)</w:t>
+        </w:r>
+      </w:moveTo>
     </w:p>
     <w:p>
       <w:pPr>
@@ -501,14 +1449,706 @@
           <w:numId w:val="3"/>
         </w:numPr>
         <w:rPr>
-          <w:rFonts w:eastAsia="Times New Roman"/>
-        </w:rPr>
-      </w:pPr>
-      <w:r>
-        <w:rPr>
-          <w:rFonts w:eastAsia="Times New Roman"/>
-        </w:rPr>
-        <w:t>TAZ-to-TAZ travel time, Shared-ride 2P HOV toll [HTM_2016.CSV]</w:t>
+          <w:moveTo w:id="155" w:author="John Helsel" w:date="2018-08-24T12:51:00Z"/>
+          <w:rFonts w:eastAsia="Times New Roman"/>
+        </w:rPr>
+      </w:pPr>
+      <w:moveTo w:id="156" w:author="John Helsel" w:date="2018-08-24T12:51:00Z">
+        <w:r>
+          <w:rPr>
+            <w:rFonts w:eastAsia="Times New Roman"/>
+          </w:rPr>
+          <w:t>TAZ-to-TAZ travel time, Shared-ride 2P HOV toll [HTM_2016.CSV] (mf473, mf594)</w:t>
+        </w:r>
+      </w:moveTo>
+    </w:p>
+    <w:moveToRangeEnd w:id="151"/>
+    <w:p>
+      <w:pPr>
+        <w:pStyle w:val="ListParagraph"/>
+        <w:numPr>
+          <w:ilvl w:val="0"/>
+          <w:numId w:val="9"/>
+        </w:numPr>
+        <w:rPr>
+          <w:ins w:id="157" w:author="John Helsel" w:date="2018-08-24T12:47:00Z"/>
+          <w:rFonts w:eastAsia="Times New Roman"/>
+          <w:rPrChange w:id="158" w:author="John Helsel" w:date="2018-08-24T12:47:00Z">
+            <w:rPr>
+              <w:ins w:id="159" w:author="John Helsel" w:date="2018-08-24T12:47:00Z"/>
+            </w:rPr>
+          </w:rPrChange>
+        </w:rPr>
+        <w:pPrChange w:id="160" w:author="John Helsel" w:date="2018-08-24T12:47:00Z">
+          <w:pPr>
+            <w:numPr>
+              <w:numId w:val="3"/>
+            </w:numPr>
+            <w:tabs>
+              <w:tab w:val="num" w:pos="720"/>
+            </w:tabs>
+            <w:ind w:left="720" w:hanging="360"/>
+          </w:pPr>
+        </w:pPrChange>
+      </w:pPr>
+      <w:ins w:id="161" w:author="John Helsel" w:date="2018-08-24T12:54:00Z">
+        <w:r>
+          <w:rPr>
+            <w:rFonts w:eastAsia="Times New Roman"/>
+          </w:rPr>
+          <w:t>Daily work trips with one-way distance &gt; 50 mi</w:t>
+        </w:r>
+      </w:ins>
+    </w:p>
+    <w:p>
+      <w:pPr>
+        <w:rPr>
+          <w:ins w:id="162" w:author="John Helsel" w:date="2018-08-24T12:58:00Z"/>
+          <w:rFonts w:eastAsia="Times New Roman"/>
+        </w:rPr>
+        <w:pPrChange w:id="163" w:author="John Helsel" w:date="2018-08-24T12:47:00Z">
+          <w:pPr>
+            <w:numPr>
+              <w:numId w:val="3"/>
+            </w:numPr>
+            <w:tabs>
+              <w:tab w:val="num" w:pos="720"/>
+            </w:tabs>
+            <w:ind w:left="720" w:hanging="360"/>
+          </w:pPr>
+        </w:pPrChange>
+      </w:pPr>
+      <w:ins w:id="164" w:author="John Helsel" w:date="2018-08-24T12:47:00Z">
+        <w:r>
+          <w:rPr>
+            <w:rFonts w:eastAsia="Times New Roman"/>
+          </w:rPr>
+          <w:t>Model inputs for each MGRA (from Ying):</w:t>
+        </w:r>
+      </w:ins>
+    </w:p>
+    <w:p>
+      <w:pPr>
+        <w:pStyle w:val="ListParagraph"/>
+        <w:numPr>
+          <w:ilvl w:val="0"/>
+          <w:numId w:val="9"/>
+        </w:numPr>
+        <w:rPr>
+          <w:ins w:id="165" w:author="John Helsel" w:date="2018-08-24T12:57:00Z"/>
+          <w:rFonts w:eastAsia="Times New Roman"/>
+          <w:rPrChange w:id="166" w:author="John Helsel" w:date="2018-08-24T12:58:00Z">
+            <w:rPr>
+              <w:ins w:id="167" w:author="John Helsel" w:date="2018-08-24T12:57:00Z"/>
+            </w:rPr>
+          </w:rPrChange>
+        </w:rPr>
+        <w:pPrChange w:id="168" w:author="John Helsel" w:date="2018-08-24T12:58:00Z">
+          <w:pPr>
+            <w:numPr>
+              <w:numId w:val="3"/>
+            </w:numPr>
+            <w:tabs>
+              <w:tab w:val="num" w:pos="720"/>
+            </w:tabs>
+            <w:ind w:left="720" w:hanging="360"/>
+          </w:pPr>
+        </w:pPrChange>
+      </w:pPr>
+      <w:ins w:id="169" w:author="John Helsel" w:date="2018-08-24T12:58:00Z">
+        <w:r>
+          <w:rPr>
+            <w:rFonts w:eastAsia="Times New Roman"/>
+          </w:rPr>
+          <w:t>Total population</w:t>
+        </w:r>
+      </w:ins>
+    </w:p>
+    <w:p>
+      <w:pPr>
+        <w:rPr>
+          <w:ins w:id="170" w:author="John Helsel" w:date="2018-08-24T12:40:00Z"/>
+          <w:rFonts w:eastAsia="Times New Roman"/>
+          <w:rPrChange w:id="171" w:author="John Helsel" w:date="2018-08-24T12:47:00Z">
+            <w:rPr>
+              <w:ins w:id="172" w:author="John Helsel" w:date="2018-08-24T12:40:00Z"/>
+            </w:rPr>
+          </w:rPrChange>
+        </w:rPr>
+        <w:pPrChange w:id="173" w:author="John Helsel" w:date="2018-08-24T12:47:00Z">
+          <w:pPr>
+            <w:numPr>
+              <w:numId w:val="3"/>
+            </w:numPr>
+            <w:tabs>
+              <w:tab w:val="num" w:pos="720"/>
+            </w:tabs>
+            <w:ind w:left="720" w:hanging="360"/>
+          </w:pPr>
+        </w:pPrChange>
+      </w:pPr>
+      <w:ins w:id="174" w:author="John Helsel" w:date="2018-08-24T12:57:00Z">
+        <w:r>
+          <w:rPr>
+            <w:rFonts w:eastAsia="Times New Roman"/>
+          </w:rPr>
+          <w:t>Model inputs for each MSA (from Ying):</w:t>
+        </w:r>
+      </w:ins>
+    </w:p>
+    <w:p>
+      <w:pPr>
+        <w:pStyle w:val="ListParagraph"/>
+        <w:numPr>
+          <w:ilvl w:val="0"/>
+          <w:numId w:val="9"/>
+        </w:numPr>
+        <w:rPr>
+          <w:ins w:id="175" w:author="John Helsel" w:date="2018-08-24T12:58:00Z"/>
+          <w:rFonts w:eastAsia="Times New Roman"/>
+          <w:rPrChange w:id="176" w:author="John Helsel" w:date="2018-08-24T12:58:00Z">
+            <w:rPr>
+              <w:ins w:id="177" w:author="John Helsel" w:date="2018-08-24T12:58:00Z"/>
+            </w:rPr>
+          </w:rPrChange>
+        </w:rPr>
+        <w:pPrChange w:id="178" w:author="John Helsel" w:date="2018-08-24T12:58:00Z">
+          <w:pPr>
+            <w:numPr>
+              <w:numId w:val="3"/>
+            </w:numPr>
+            <w:tabs>
+              <w:tab w:val="num" w:pos="720"/>
+            </w:tabs>
+            <w:ind w:left="720" w:hanging="360"/>
+          </w:pPr>
+        </w:pPrChange>
+      </w:pPr>
+      <w:r>
+        <w:rPr>
+          <w:rFonts w:eastAsia="Times New Roman"/>
+          <w:rPrChange w:id="179" w:author="John Helsel" w:date="2018-08-24T12:58:00Z">
+            <w:rPr/>
+          </w:rPrChange>
+        </w:rPr>
+        <w:t>For each scenario year and MSA, jobs by industry category (SANDAG ABM classification)</w:t>
+      </w:r>
+      <w:ins w:id="180" w:author="John Helsel" w:date="2018-08-24T12:57:00Z">
+        <w:r>
+          <w:rPr>
+            <w:rFonts w:eastAsia="Times New Roman"/>
+            <w:rPrChange w:id="181" w:author="John Helsel" w:date="2018-08-24T12:58:00Z">
+              <w:rPr/>
+            </w:rPrChange>
+          </w:rPr>
+          <w:t xml:space="preserve"> (really only need emp-fed_non_mil, emp_fed_mil, and emp_total</w:t>
+        </w:r>
+      </w:ins>
+    </w:p>
+    <w:p>
+      <w:pPr>
+        <w:ind w:left="360"/>
+        <w:rPr>
+          <w:ins w:id="182" w:author="John Helsel" w:date="2018-08-24T12:58:00Z"/>
+          <w:rFonts w:eastAsia="Times New Roman"/>
+        </w:rPr>
+        <w:pPrChange w:id="183" w:author="John Helsel" w:date="2018-08-24T12:40:00Z">
+          <w:pPr>
+            <w:numPr>
+              <w:numId w:val="3"/>
+            </w:numPr>
+            <w:tabs>
+              <w:tab w:val="num" w:pos="720"/>
+            </w:tabs>
+            <w:ind w:left="720" w:hanging="360"/>
+          </w:pPr>
+        </w:pPrChange>
+      </w:pPr>
+      <w:ins w:id="184" w:author="John Helsel" w:date="2018-08-24T12:58:00Z">
+        <w:r>
+          <w:rPr>
+            <w:rFonts w:eastAsia="Times New Roman"/>
+          </w:rPr>
+          <w:t>SCAG county total employment forecast</w:t>
+        </w:r>
+      </w:ins>
+    </w:p>
+    <w:p>
+      <w:pPr>
+        <w:ind w:left="360"/>
+        <w:rPr>
+          <w:rFonts w:eastAsia="Times New Roman"/>
+        </w:rPr>
+        <w:pPrChange w:id="185" w:author="John Helsel" w:date="2018-08-24T12:40:00Z">
+          <w:pPr>
+            <w:numPr>
+              <w:numId w:val="3"/>
+            </w:numPr>
+            <w:tabs>
+              <w:tab w:val="num" w:pos="720"/>
+            </w:tabs>
+            <w:ind w:left="720" w:hanging="360"/>
+          </w:pPr>
+        </w:pPrChange>
+      </w:pPr>
+    </w:p>
+    <w:p>
+      <w:pPr>
+        <w:numPr>
+          <w:ilvl w:val="0"/>
+          <w:numId w:val="3"/>
+        </w:numPr>
+        <w:rPr>
+          <w:moveFrom w:id="186" w:author="John Helsel" w:date="2018-08-24T12:51:00Z"/>
+          <w:rFonts w:eastAsia="Times New Roman"/>
+        </w:rPr>
+      </w:pPr>
+      <w:moveFromRangeStart w:id="187" w:author="John Helsel" w:date="2018-08-24T12:51:00Z" w:name="move522878432"/>
+      <w:commentRangeStart w:id="188"/>
+      <w:moveFrom w:id="189" w:author="John Helsel" w:date="2018-08-24T12:51:00Z">
+        <w:r>
+          <w:rPr>
+            <w:rFonts w:eastAsia="Times New Roman"/>
+          </w:rPr>
+          <w:t xml:space="preserve">Travel times </w:t>
+        </w:r>
+        <w:r>
+          <w:t>AM Peak and Midday periods</w:t>
+        </w:r>
+        <w:r>
+          <w:t xml:space="preserve"> medi</w:t>
+        </w:r>
+        <w:r>
+          <w:rPr>
+            <w:rFonts w:eastAsia="Times New Roman"/>
+          </w:rPr>
+          <w:t xml:space="preserve">um VOT </w:t>
+        </w:r>
+        <w:r>
+          <w:rPr>
+            <w:rFonts w:eastAsia="Times New Roman"/>
+          </w:rPr>
+          <w:t xml:space="preserve">- For each scenario year: </w:t>
+        </w:r>
+      </w:moveFrom>
+    </w:p>
+    <w:p>
+      <w:pPr>
+        <w:numPr>
+          <w:ilvl w:val="1"/>
+          <w:numId w:val="3"/>
+        </w:numPr>
+        <w:rPr>
+          <w:moveFrom w:id="190" w:author="John Helsel" w:date="2018-08-24T12:51:00Z"/>
+          <w:rFonts w:eastAsia="Times New Roman"/>
+        </w:rPr>
+      </w:pPr>
+      <w:moveFrom w:id="191" w:author="John Helsel" w:date="2018-08-24T12:51:00Z">
+        <w:r>
+          <w:rPr>
+            <w:rFonts w:eastAsia="Times New Roman"/>
+          </w:rPr>
+          <w:t>TAZ-to-TAZ travel time, Drive alone toll [STM_2016.CSV]</w:t>
+        </w:r>
+        <w:r>
+          <w:rPr>
+            <w:rFonts w:eastAsia="Times New Roman"/>
+          </w:rPr>
+          <w:t xml:space="preserve"> (</w:t>
+        </w:r>
+        <w:r>
+          <w:rPr>
+            <w:rFonts w:eastAsia="Times New Roman"/>
+          </w:rPr>
+          <w:t>mf461</w:t>
+        </w:r>
+        <w:r>
+          <w:rPr>
+            <w:rFonts w:eastAsia="Times New Roman"/>
+          </w:rPr>
+          <w:t>, mf587</w:t>
+        </w:r>
+        <w:r>
+          <w:rPr>
+            <w:rFonts w:eastAsia="Times New Roman"/>
+          </w:rPr>
+          <w:t>)</w:t>
+        </w:r>
+      </w:moveFrom>
+    </w:p>
+    <w:p>
+      <w:pPr>
+        <w:numPr>
+          <w:ilvl w:val="1"/>
+          <w:numId w:val="3"/>
+        </w:numPr>
+        <w:rPr>
+          <w:moveFrom w:id="192" w:author="John Helsel" w:date="2018-08-24T12:51:00Z"/>
+          <w:rFonts w:eastAsia="Times New Roman"/>
+        </w:rPr>
+      </w:pPr>
+      <w:moveFrom w:id="193" w:author="John Helsel" w:date="2018-08-24T12:51:00Z">
+        <w:r>
+          <w:rPr>
+            <w:rFonts w:eastAsia="Times New Roman"/>
+          </w:rPr>
+          <w:t>TAZ-to-TAZ travel time, Shared-ride 2P HOV toll [HTM_2016.CSV]</w:t>
+        </w:r>
+        <w:r>
+          <w:rPr>
+            <w:rFonts w:eastAsia="Times New Roman"/>
+          </w:rPr>
+          <w:t xml:space="preserve"> (</w:t>
+        </w:r>
+        <w:r>
+          <w:rPr>
+            <w:rFonts w:eastAsia="Times New Roman"/>
+          </w:rPr>
+          <w:t xml:space="preserve">mf473, </w:t>
+        </w:r>
+        <w:r>
+          <w:rPr>
+            <w:rFonts w:eastAsia="Times New Roman"/>
+          </w:rPr>
+          <w:t>mf594</w:t>
+        </w:r>
+        <w:r>
+          <w:rPr>
+            <w:rFonts w:eastAsia="Times New Roman"/>
+          </w:rPr>
+          <w:t>)</w:t>
+        </w:r>
+      </w:moveFrom>
+    </w:p>
+    <w:moveFromRangeEnd w:id="187"/>
+    <w:p/>
+    <w:p>
+      <w:r>
+        <w:t>Microtransit -- F</w:t>
+      </w:r>
+      <w:r>
+        <w:t>or each scenario year:</w:t>
+      </w:r>
+    </w:p>
+    <w:p>
+      <w:pPr>
+        <w:numPr>
+          <w:ilvl w:val="0"/>
+          <w:numId w:val="4"/>
+        </w:numPr>
+      </w:pPr>
+      <w:r>
+        <w:t>Disaggregate trip list</w:t>
+      </w:r>
+      <w:r>
+        <w:t xml:space="preserve"> (indivTripData_3.csv)</w:t>
+      </w:r>
+    </w:p>
+    <w:p>
+      <w:pPr>
+        <w:numPr>
+          <w:ilvl w:val="0"/>
+          <w:numId w:val="4"/>
+        </w:numPr>
+      </w:pPr>
+      <w:r>
+        <w:t>TAP to TAP Commuter rail transit skim</w:t>
+      </w:r>
+      <w:r>
+        <w:t>, AM Peak</w:t>
+      </w:r>
+      <w:r>
+        <w:t xml:space="preserve">, </w:t>
+      </w:r>
+      <w:r>
+        <w:t>(</w:t>
+      </w:r>
+      <w:r>
+        <w:t>total in-vehicle time</w:t>
+      </w:r>
+      <w:r>
+        <w:t xml:space="preserve"> (mf1036)</w:t>
+      </w:r>
+      <w:r>
+        <w:t>, first wait time</w:t>
+      </w:r>
+      <w:r>
+        <w:t xml:space="preserve"> (mf1027)</w:t>
+      </w:r>
+      <w:r>
+        <w:t>, transfer wait time</w:t>
+      </w:r>
+      <w:r>
+        <w:t xml:space="preserve"> (mf1028)</w:t>
+      </w:r>
+      <w:r>
+        <w:t>, fare</w:t>
+      </w:r>
+      <w:r>
+        <w:t xml:space="preserve"> (mf1030)</w:t>
+      </w:r>
+      <w:r>
+        <w:t>, transfer walk time</w:t>
+      </w:r>
+      <w:r>
+        <w:t>(mf1033)</w:t>
+      </w:r>
+      <w:r>
+        <w:t>)</w:t>
+      </w:r>
+    </w:p>
+    <w:p>
+      <w:pPr>
+        <w:numPr>
+          <w:ilvl w:val="0"/>
+          <w:numId w:val="4"/>
+        </w:numPr>
+      </w:pPr>
+      <w:r>
+        <w:t>MGRA to TAP walk connectors</w:t>
+      </w:r>
+      <w:commentRangeEnd w:id="188"/>
+      <w:r>
+        <w:rPr>
+          <w:rStyle w:val="CommentReference"/>
+        </w:rPr>
+        <w:commentReference w:id="188"/>
+      </w:r>
+      <w:r>
+        <w:t xml:space="preserve"> (walkMgraTapEquivMinutes.csv)</w:t>
+      </w:r>
+    </w:p>
+    <w:p>
+      <w:pPr>
+        <w:numPr>
+          <w:ilvl w:val="0"/>
+          <w:numId w:val="4"/>
+        </w:numPr>
+      </w:pPr>
+      <w:r>
+        <w:rPr>
+          <w:rFonts w:eastAsia="Times New Roman"/>
+        </w:rPr>
+        <w:t xml:space="preserve">TAZ-to-TAZ travel time, drive alone toll by </w:t>
+      </w:r>
+      <w:r>
+        <w:t>medi</w:t>
+      </w:r>
+      <w:r>
+        <w:rPr>
+          <w:rFonts w:eastAsia="Times New Roman"/>
+        </w:rPr>
+        <w:t>um VOT [STM_2016.CSV], AM Peak (mf461)</w:t>
+      </w:r>
+    </w:p>
+    <w:p>
+      <w:pPr>
+        <w:numPr>
+          <w:ilvl w:val="0"/>
+          <w:numId w:val="4"/>
+        </w:numPr>
+      </w:pPr>
+      <w:r>
+        <w:rPr>
+          <w:rFonts w:eastAsia="Times New Roman"/>
+        </w:rPr>
+        <w:t xml:space="preserve">TAZ-to-TAZ travel distance, </w:t>
+      </w:r>
+      <w:r>
+        <w:rPr>
+          <w:rFonts w:eastAsia="Times New Roman"/>
+        </w:rPr>
+        <w:t>d</w:t>
+      </w:r>
+      <w:r>
+        <w:rPr>
+          <w:rFonts w:eastAsia="Times New Roman"/>
+        </w:rPr>
+        <w:t>rive alone toll</w:t>
+      </w:r>
+      <w:r>
+        <w:rPr>
+          <w:rFonts w:eastAsia="Times New Roman"/>
+        </w:rPr>
+        <w:t xml:space="preserve"> by</w:t>
+      </w:r>
+      <w:r>
+        <w:rPr>
+          <w:rFonts w:eastAsia="Times New Roman"/>
+        </w:rPr>
+        <w:t xml:space="preserve"> </w:t>
+      </w:r>
+      <w:r>
+        <w:t>medi</w:t>
+      </w:r>
+      <w:r>
+        <w:rPr>
+          <w:rFonts w:eastAsia="Times New Roman"/>
+        </w:rPr>
+        <w:t>um VOT</w:t>
+      </w:r>
+      <w:r>
+        <w:rPr>
+          <w:rFonts w:eastAsia="Times New Roman"/>
+        </w:rPr>
+        <w:t xml:space="preserve"> [</w:t>
+      </w:r>
+      <w:r>
+        <w:rPr>
+          <w:rFonts w:eastAsia="Times New Roman"/>
+        </w:rPr>
+        <w:t>dist</w:t>
+      </w:r>
+      <w:r>
+        <w:rPr>
+          <w:rFonts w:eastAsia="Times New Roman"/>
+        </w:rPr>
+        <w:t>_2016.CSV], AM Peak</w:t>
+      </w:r>
+      <w:r>
+        <w:rPr>
+          <w:rFonts w:eastAsia="Times New Roman"/>
+        </w:rPr>
+        <w:t xml:space="preserve"> </w:t>
+      </w:r>
+      <w:r>
+        <w:rPr>
+          <w:rFonts w:eastAsia="Times New Roman"/>
+        </w:rPr>
+        <w:t>(mf4</w:t>
+      </w:r>
+      <w:r>
+        <w:rPr>
+          <w:rFonts w:eastAsia="Times New Roman"/>
+        </w:rPr>
+        <w:t>62</w:t>
+      </w:r>
+      <w:r>
+        <w:rPr>
+          <w:rFonts w:eastAsia="Times New Roman"/>
+        </w:rPr>
+        <w:t>)</w:t>
+      </w:r>
+    </w:p>
+    <w:p>
+      <w:pPr>
+        <w:numPr>
+          <w:ilvl w:val="0"/>
+          <w:numId w:val="4"/>
+        </w:numPr>
+      </w:pPr>
+      <w:r>
+        <w:t>Total employment by MGRA</w:t>
+      </w:r>
+    </w:p>
+    <w:p>
+      <w:pPr>
+        <w:numPr>
+          <w:ilvl w:val="0"/>
+          <w:numId w:val="4"/>
+        </w:numPr>
+      </w:pPr>
+      <w:r>
+        <w:t>Total population by MGRA</w:t>
+      </w:r>
+    </w:p>
+    <w:p/>
+    <w:p>
+      <w:r>
+        <w:t>Pooled Rides – For each scenario year:</w:t>
+      </w:r>
+    </w:p>
+    <w:p>
+      <w:pPr>
+        <w:numPr>
+          <w:ilvl w:val="0"/>
+          <w:numId w:val="5"/>
+        </w:numPr>
+      </w:pPr>
+      <w:r>
+        <w:t>Disaggregate trip list (indivTripData_3.csv)</w:t>
+      </w:r>
+    </w:p>
+    <w:p>
+      <w:pPr>
+        <w:numPr>
+          <w:ilvl w:val="0"/>
+          <w:numId w:val="5"/>
+        </w:numPr>
+      </w:pPr>
+      <w:r>
+        <w:t>Auto ownership model result (aoResults.csv)</w:t>
+      </w:r>
+    </w:p>
+    <w:p>
+      <w:pPr>
+        <w:numPr>
+          <w:ilvl w:val="0"/>
+          <w:numId w:val="5"/>
+        </w:numPr>
+      </w:pPr>
+      <w:r>
+        <w:rPr>
+          <w:rFonts w:eastAsia="Times New Roman"/>
+        </w:rPr>
+        <w:t>TAZ-to-TAZ travel time, Drive alone toll</w:t>
+      </w:r>
+      <w:r>
+        <w:rPr>
+          <w:rFonts w:eastAsia="Times New Roman"/>
+        </w:rPr>
+        <w:t xml:space="preserve"> by</w:t>
+      </w:r>
+      <w:r>
+        <w:rPr>
+          <w:rFonts w:eastAsia="Times New Roman"/>
+        </w:rPr>
+        <w:t xml:space="preserve"> </w:t>
+      </w:r>
+      <w:r>
+        <w:t>medi</w:t>
+      </w:r>
+      <w:r>
+        <w:rPr>
+          <w:rFonts w:eastAsia="Times New Roman"/>
+        </w:rPr>
+        <w:t>um VOT</w:t>
+      </w:r>
+      <w:r>
+        <w:rPr>
+          <w:rFonts w:eastAsia="Times New Roman"/>
+        </w:rPr>
+        <w:t xml:space="preserve"> [STM_2016.CSV], AM Peak</w:t>
+      </w:r>
+      <w:r>
+        <w:rPr>
+          <w:rFonts w:eastAsia="Times New Roman"/>
+        </w:rPr>
+        <w:t xml:space="preserve"> </w:t>
+      </w:r>
+      <w:r>
+        <w:rPr>
+          <w:rFonts w:eastAsia="Times New Roman"/>
+        </w:rPr>
+        <w:t>(mf</w:t>
+      </w:r>
+      <w:r>
+        <w:rPr>
+          <w:rFonts w:eastAsia="Times New Roman"/>
+        </w:rPr>
+        <w:t>461</w:t>
+      </w:r>
+      <w:r>
+        <w:rPr>
+          <w:rFonts w:eastAsia="Times New Roman"/>
+        </w:rPr>
+        <w:t xml:space="preserve">) </w:t>
+      </w:r>
+      <w:r>
+        <w:rPr>
+          <w:rFonts w:eastAsia="Times New Roman"/>
+        </w:rPr>
+        <w:t>and Midday</w:t>
       </w:r>
       <w:r>
         <w:rPr>
@@ -520,13 +2160,13 @@
         <w:rPr>
           <w:rFonts w:eastAsia="Times New Roman"/>
         </w:rPr>
-        <w:t xml:space="preserve">mf473, </w:t>
-      </w:r>
-      <w:r>
-        <w:rPr>
-          <w:rFonts w:eastAsia="Times New Roman"/>
-        </w:rPr>
-        <w:t>mf594</w:t>
+        <w:t>mf5</w:t>
+      </w:r>
+      <w:r>
+        <w:rPr>
+          <w:rFonts w:eastAsia="Times New Roman"/>
+        </w:rPr>
+        <w:t>87</w:t>
       </w:r>
       <w:r>
         <w:rPr>
@@ -535,84 +2175,89 @@
         <w:t>)</w:t>
       </w:r>
     </w:p>
-    <w:p/>
-    <w:p>
-      <w:proofErr w:type="spellStart"/>
-      <w:r>
-        <w:t>Microtransit</w:t>
-      </w:r>
-      <w:proofErr w:type="spellEnd"/>
-      <w:r>
-        <w:t xml:space="preserve"> -- F</w:t>
-      </w:r>
-      <w:r>
-        <w:t>or each scenario year:</w:t>
-      </w:r>
-    </w:p>
-    <w:p>
-      <w:pPr>
-        <w:numPr>
-          <w:ilvl w:val="0"/>
-          <w:numId w:val="4"/>
-        </w:numPr>
-      </w:pPr>
-      <w:r>
-        <w:t>Disaggregate trip list</w:t>
-      </w:r>
-      <w:r>
-        <w:t xml:space="preserve"> (indivTripData_3.csv)</w:t>
-      </w:r>
-    </w:p>
-    <w:p>
-      <w:pPr>
-        <w:numPr>
-          <w:ilvl w:val="0"/>
-          <w:numId w:val="4"/>
-        </w:numPr>
-      </w:pPr>
-      <w:r>
-        <w:t>TAP to TAP Commuter rail transit skim</w:t>
-      </w:r>
-      <w:r>
-        <w:t>, AM Peak</w:t>
-      </w:r>
-      <w:r>
-        <w:t xml:space="preserve">, </w:t>
-      </w:r>
-      <w:r>
-        <w:t>(</w:t>
-      </w:r>
-      <w:r>
-        <w:t>total in-vehicle time</w:t>
-      </w:r>
-      <w:r>
-        <w:t xml:space="preserve"> (mf1036)</w:t>
-      </w:r>
-      <w:r>
-        <w:t>, first wait time</w:t>
-      </w:r>
-      <w:r>
-        <w:t xml:space="preserve"> (mf1027)</w:t>
-      </w:r>
-      <w:r>
-        <w:t>, transfer wait time</w:t>
-      </w:r>
-      <w:r>
-        <w:t xml:space="preserve"> (mf1028)</w:t>
-      </w:r>
-      <w:r>
-        <w:t>, fare</w:t>
-      </w:r>
-      <w:r>
-        <w:t xml:space="preserve"> (mf1030)</w:t>
-      </w:r>
-      <w:r>
-        <w:t>, transfer walk time</w:t>
-      </w:r>
-      <w:r>
-        <w:t>(mf1033)</w:t>
-      </w:r>
-      <w:r>
+    <w:p>
+      <w:pPr>
+        <w:numPr>
+          <w:ilvl w:val="0"/>
+          <w:numId w:val="5"/>
+        </w:numPr>
+        <w:rPr>
+          <w:rFonts w:eastAsia="Times New Roman"/>
+        </w:rPr>
+      </w:pPr>
+      <w:r>
+        <w:rPr>
+          <w:rFonts w:eastAsia="Times New Roman"/>
+        </w:rPr>
+        <w:t>TAZ-to-TAZ travel time, Shared-ride 2P HOV toll</w:t>
+      </w:r>
+      <w:r>
+        <w:rPr>
+          <w:rFonts w:eastAsia="Times New Roman"/>
+        </w:rPr>
+        <w:t xml:space="preserve"> by</w:t>
+      </w:r>
+      <w:r>
+        <w:rPr>
+          <w:rFonts w:eastAsia="Times New Roman"/>
+        </w:rPr>
+        <w:t xml:space="preserve"> </w:t>
+      </w:r>
+      <w:r>
+        <w:t>medi</w:t>
+      </w:r>
+      <w:r>
+        <w:rPr>
+          <w:rFonts w:eastAsia="Times New Roman"/>
+        </w:rPr>
+        <w:t>um VOT</w:t>
+      </w:r>
+      <w:r>
+        <w:rPr>
+          <w:rFonts w:eastAsia="Times New Roman"/>
+        </w:rPr>
+        <w:t xml:space="preserve"> [HTM_2016.CSV]</w:t>
+      </w:r>
+      <w:r>
+        <w:rPr>
+          <w:rFonts w:eastAsia="Times New Roman"/>
+        </w:rPr>
+        <w:t xml:space="preserve">, AM Peak </w:t>
+      </w:r>
+      <w:r>
+        <w:rPr>
+          <w:rFonts w:eastAsia="Times New Roman"/>
+        </w:rPr>
+        <w:t>(mf</w:t>
+      </w:r>
+      <w:r>
+        <w:rPr>
+          <w:rFonts w:eastAsia="Times New Roman"/>
+        </w:rPr>
+        <w:t>473</w:t>
+      </w:r>
+      <w:r>
+        <w:rPr>
+          <w:rFonts w:eastAsia="Times New Roman"/>
+        </w:rPr>
+        <w:t xml:space="preserve">) </w:t>
+      </w:r>
+      <w:r>
+        <w:rPr>
+          <w:rFonts w:eastAsia="Times New Roman"/>
+        </w:rPr>
+        <w:t>and Midday</w:t>
+      </w:r>
+      <w:r>
+        <w:rPr>
+          <w:rFonts w:eastAsia="Times New Roman"/>
+        </w:rPr>
+        <w:t xml:space="preserve"> (mf594</w:t>
+      </w:r>
+      <w:r>
+        <w:rPr>
+          <w:rFonts w:eastAsia="Times New Roman"/>
+        </w:rPr>
         <w:t>)</w:t>
       </w:r>
     </w:p>
@@ -620,378 +2265,16 @@
       <w:pPr>
         <w:numPr>
           <w:ilvl w:val="0"/>
-          <w:numId w:val="4"/>
-        </w:numPr>
-      </w:pPr>
-      <w:r>
-        <w:t>MGRA to TAP walk connectors</w:t>
-      </w:r>
-      <w:commentRangeEnd w:id="11"/>
-      <w:r>
-        <w:rPr>
-          <w:rStyle w:val="CommentReference"/>
-        </w:rPr>
-        <w:commentReference w:id="11"/>
-      </w:r>
-      <w:r>
-        <w:t xml:space="preserve"> (walkMgraTapEquivMinutes.csv)</w:t>
-      </w:r>
-    </w:p>
-    <w:p>
-      <w:pPr>
-        <w:numPr>
-          <w:ilvl w:val="0"/>
-          <w:numId w:val="4"/>
-        </w:numPr>
-      </w:pPr>
-      <w:r>
-        <w:rPr>
-          <w:rFonts w:eastAsia="Times New Roman"/>
-        </w:rPr>
-        <w:t xml:space="preserve">TAZ-to-TAZ travel time, drive alone toll by </w:t>
-      </w:r>
-      <w:r>
-        <w:t>medi</w:t>
-      </w:r>
-      <w:r>
-        <w:rPr>
-          <w:rFonts w:eastAsia="Times New Roman"/>
-        </w:rPr>
-        <w:t>um VOT [STM_2016.CSV], AM Peak (mf461)</w:t>
-      </w:r>
-    </w:p>
-    <w:p>
-      <w:pPr>
-        <w:numPr>
-          <w:ilvl w:val="0"/>
-          <w:numId w:val="4"/>
-        </w:numPr>
-      </w:pPr>
-      <w:r>
-        <w:rPr>
-          <w:rFonts w:eastAsia="Times New Roman"/>
-        </w:rPr>
-        <w:t xml:space="preserve">TAZ-to-TAZ travel distance, </w:t>
-      </w:r>
-      <w:r>
-        <w:rPr>
-          <w:rFonts w:eastAsia="Times New Roman"/>
-        </w:rPr>
-        <w:t>d</w:t>
-      </w:r>
-      <w:r>
-        <w:rPr>
-          <w:rFonts w:eastAsia="Times New Roman"/>
-        </w:rPr>
-        <w:t>rive alone toll</w:t>
-      </w:r>
-      <w:r>
-        <w:rPr>
-          <w:rFonts w:eastAsia="Times New Roman"/>
-        </w:rPr>
-        <w:t xml:space="preserve"> by</w:t>
-      </w:r>
-      <w:r>
-        <w:rPr>
-          <w:rFonts w:eastAsia="Times New Roman"/>
-        </w:rPr>
-        <w:t xml:space="preserve"> </w:t>
-      </w:r>
-      <w:r>
-        <w:t>medi</w:t>
-      </w:r>
-      <w:r>
-        <w:rPr>
-          <w:rFonts w:eastAsia="Times New Roman"/>
-        </w:rPr>
-        <w:t>um VOT</w:t>
-      </w:r>
-      <w:r>
-        <w:rPr>
-          <w:rFonts w:eastAsia="Times New Roman"/>
-        </w:rPr>
-        <w:t xml:space="preserve"> [</w:t>
-      </w:r>
-      <w:r>
-        <w:rPr>
-          <w:rFonts w:eastAsia="Times New Roman"/>
-        </w:rPr>
-        <w:t>dist</w:t>
-      </w:r>
-      <w:r>
-        <w:rPr>
-          <w:rFonts w:eastAsia="Times New Roman"/>
-        </w:rPr>
-        <w:t>_2016.CSV], AM Peak</w:t>
-      </w:r>
-      <w:r>
-        <w:rPr>
-          <w:rFonts w:eastAsia="Times New Roman"/>
-        </w:rPr>
-        <w:t xml:space="preserve"> </w:t>
-      </w:r>
-      <w:r>
-        <w:rPr>
-          <w:rFonts w:eastAsia="Times New Roman"/>
-        </w:rPr>
-        <w:t>(mf4</w:t>
-      </w:r>
-      <w:r>
-        <w:rPr>
-          <w:rFonts w:eastAsia="Times New Roman"/>
-        </w:rPr>
-        <w:t>62</w:t>
-      </w:r>
-      <w:r>
-        <w:rPr>
-          <w:rFonts w:eastAsia="Times New Roman"/>
-        </w:rPr>
-        <w:t>)</w:t>
-      </w:r>
-    </w:p>
-    <w:p>
-      <w:pPr>
-        <w:numPr>
-          <w:ilvl w:val="0"/>
-          <w:numId w:val="4"/>
-        </w:numPr>
-      </w:pPr>
-      <w:r>
-        <w:t>Total employment by MGRA</w:t>
-      </w:r>
-    </w:p>
-    <w:p>
-      <w:pPr>
-        <w:numPr>
-          <w:ilvl w:val="0"/>
-          <w:numId w:val="4"/>
-        </w:numPr>
-      </w:pPr>
-      <w:r>
-        <w:t>Total population by MGRA</w:t>
-      </w:r>
-    </w:p>
-    <w:p/>
-    <w:p>
-      <w:r>
-        <w:t>Pooled Rides – For each scenario year:</w:t>
-      </w:r>
-    </w:p>
-    <w:p>
-      <w:pPr>
-        <w:numPr>
-          <w:ilvl w:val="0"/>
           <w:numId w:val="5"/>
         </w:numPr>
       </w:pPr>
-      <w:r>
-        <w:t>Disaggregate trip list (indivTripData_3.csv)</w:t>
-      </w:r>
-    </w:p>
-    <w:p>
-      <w:pPr>
-        <w:numPr>
-          <w:ilvl w:val="0"/>
-          <w:numId w:val="5"/>
-        </w:numPr>
-      </w:pPr>
-      <w:r>
-        <w:t>Auto ownership model result (aoResults.csv)</w:t>
-      </w:r>
-    </w:p>
-    <w:p>
-      <w:pPr>
-        <w:numPr>
-          <w:ilvl w:val="0"/>
-          <w:numId w:val="5"/>
-        </w:numPr>
-      </w:pPr>
-      <w:r>
-        <w:rPr>
-          <w:rFonts w:eastAsia="Times New Roman"/>
-        </w:rPr>
-        <w:t>TAZ-to-TAZ travel time, Drive alone toll</w:t>
-      </w:r>
-      <w:r>
-        <w:rPr>
-          <w:rFonts w:eastAsia="Times New Roman"/>
-        </w:rPr>
-        <w:t xml:space="preserve"> by</w:t>
-      </w:r>
-      <w:r>
-        <w:rPr>
-          <w:rFonts w:eastAsia="Times New Roman"/>
-        </w:rPr>
-        <w:t xml:space="preserve"> </w:t>
-      </w:r>
-      <w:r>
-        <w:t>medi</w:t>
-      </w:r>
-      <w:r>
-        <w:rPr>
-          <w:rFonts w:eastAsia="Times New Roman"/>
-        </w:rPr>
-        <w:t>um VOT</w:t>
-      </w:r>
-      <w:r>
-        <w:rPr>
-          <w:rFonts w:eastAsia="Times New Roman"/>
-        </w:rPr>
-        <w:t xml:space="preserve"> [STM_2016.CSV], AM Peak</w:t>
-      </w:r>
-      <w:r>
-        <w:rPr>
-          <w:rFonts w:eastAsia="Times New Roman"/>
-        </w:rPr>
-        <w:t xml:space="preserve"> </w:t>
-      </w:r>
-      <w:r>
-        <w:rPr>
-          <w:rFonts w:eastAsia="Times New Roman"/>
-        </w:rPr>
-        <w:t>(mf</w:t>
-      </w:r>
-      <w:r>
-        <w:rPr>
-          <w:rFonts w:eastAsia="Times New Roman"/>
-        </w:rPr>
-        <w:t>461</w:t>
-      </w:r>
-      <w:r>
-        <w:rPr>
-          <w:rFonts w:eastAsia="Times New Roman"/>
-        </w:rPr>
-        <w:t xml:space="preserve">) </w:t>
-      </w:r>
-      <w:r>
-        <w:rPr>
-          <w:rFonts w:eastAsia="Times New Roman"/>
-        </w:rPr>
-        <w:t>and Midday</w:t>
-      </w:r>
-      <w:r>
-        <w:rPr>
-          <w:rFonts w:eastAsia="Times New Roman"/>
-        </w:rPr>
-        <w:t xml:space="preserve"> (</w:t>
-      </w:r>
-      <w:r>
-        <w:rPr>
-          <w:rFonts w:eastAsia="Times New Roman"/>
-        </w:rPr>
-        <w:t>mf5</w:t>
-      </w:r>
-      <w:r>
-        <w:rPr>
-          <w:rFonts w:eastAsia="Times New Roman"/>
-        </w:rPr>
-        <w:t>87</w:t>
-      </w:r>
-      <w:r>
-        <w:rPr>
-          <w:rFonts w:eastAsia="Times New Roman"/>
-        </w:rPr>
-        <w:t>)</w:t>
-      </w:r>
-    </w:p>
-    <w:p>
-      <w:pPr>
-        <w:numPr>
-          <w:ilvl w:val="0"/>
-          <w:numId w:val="5"/>
-        </w:numPr>
-        <w:rPr>
-          <w:rFonts w:eastAsia="Times New Roman"/>
-        </w:rPr>
-      </w:pPr>
+      <w:bookmarkStart w:id="194" w:name="_GoBack"/>
+      <w:bookmarkEnd w:id="194"/>
       <w:r>
         <w:rPr>
           <w:rFonts w:eastAsia="Times New Roman"/>
         </w:rPr>
         <w:lastRenderedPageBreak/>
-        <w:t>TAZ-to-TAZ travel time, Shared-ride 2P HOV toll</w:t>
-      </w:r>
-      <w:r>
-        <w:rPr>
-          <w:rFonts w:eastAsia="Times New Roman"/>
-        </w:rPr>
-        <w:t xml:space="preserve"> by</w:t>
-      </w:r>
-      <w:r>
-        <w:rPr>
-          <w:rFonts w:eastAsia="Times New Roman"/>
-        </w:rPr>
-        <w:t xml:space="preserve"> </w:t>
-      </w:r>
-      <w:r>
-        <w:t>medi</w:t>
-      </w:r>
-      <w:r>
-        <w:rPr>
-          <w:rFonts w:eastAsia="Times New Roman"/>
-        </w:rPr>
-        <w:t>um VOT</w:t>
-      </w:r>
-      <w:r>
-        <w:rPr>
-          <w:rFonts w:eastAsia="Times New Roman"/>
-        </w:rPr>
-        <w:t xml:space="preserve"> [HTM_2016.CSV]</w:t>
-      </w:r>
-      <w:r>
-        <w:rPr>
-          <w:rFonts w:eastAsia="Times New Roman"/>
-        </w:rPr>
-        <w:t xml:space="preserve">, AM Peak </w:t>
-      </w:r>
-      <w:r>
-        <w:rPr>
-          <w:rFonts w:eastAsia="Times New Roman"/>
-        </w:rPr>
-        <w:t>(mf</w:t>
-      </w:r>
-      <w:r>
-        <w:rPr>
-          <w:rFonts w:eastAsia="Times New Roman"/>
-        </w:rPr>
-        <w:t>473</w:t>
-      </w:r>
-      <w:r>
-        <w:rPr>
-          <w:rFonts w:eastAsia="Times New Roman"/>
-        </w:rPr>
-        <w:t xml:space="preserve">) </w:t>
-      </w:r>
-      <w:r>
-        <w:rPr>
-          <w:rFonts w:eastAsia="Times New Roman"/>
-        </w:rPr>
-        <w:t>and Midday</w:t>
-      </w:r>
-      <w:r>
-        <w:rPr>
-          <w:rFonts w:eastAsia="Times New Roman"/>
-        </w:rPr>
-        <w:t xml:space="preserve"> (mf594</w:t>
-      </w:r>
-      <w:r>
-        <w:rPr>
-          <w:rFonts w:eastAsia="Times New Roman"/>
-        </w:rPr>
-        <w:t>)</w:t>
-      </w:r>
-    </w:p>
-    <w:p>
-      <w:pPr>
-        <w:numPr>
-          <w:ilvl w:val="0"/>
-          <w:numId w:val="5"/>
-        </w:numPr>
-      </w:pPr>
-      <w:r>
-        <w:rPr>
-          <w:rFonts w:eastAsia="Times New Roman"/>
-        </w:rPr>
         <w:t>TAZ-to-TAZ travel distance, Drive alone toll</w:t>
       </w:r>
       <w:r>
@@ -1075,8 +2358,88 @@
 </file>
 
 <file path=word/comments.xml><?xml version="1.0" encoding="utf-8"?>
-<w:comments xmlns:wpc="http://schemas.microsoft.com/office/word/2010/wordprocessingCanvas" xmlns:cx="http://schemas.microsoft.com/office/drawing/2014/chartex" xmlns:cx1="http://schemas.microsoft.com/office/drawing/2015/9/8/chartex" xmlns:cx2="http://schemas.microsoft.com/office/drawing/2015/10/21/chartex" xmlns:cx3="http://schemas.microsoft.com/office/drawing/2016/5/9/chartex" xmlns:cx4="http://schemas.microsoft.com/office/drawing/2016/5/10/chartex" xmlns:cx5="http://schemas.microsoft.com/office/drawing/2016/5/11/chartex" xmlns:cx6="http://schemas.microsoft.com/office/drawing/2016/5/12/chartex" xmlns:cx7="http://schemas.microsoft.com/office/drawing/2016/5/13/chartex" xmlns:cx8="http://schemas.microsoft.com/office/drawing/2016/5/14/chartex" xmlns:mc="http://schemas.openxmlformats.org/markup-compatibility/2006" xmlns:aink="http://schemas.microsoft.com/office/drawing/2016/ink" xmlns:am3d="http://schemas.microsoft.com/office/drawing/2017/model3d" xmlns:o="urn:schemas-microsoft-com:office:office" xmlns:r="http://schemas.openxmlformats.org/officeDocument/2006/relationships" xmlns:m="http://schemas.openxmlformats.org/officeDocument/2006/math" xmlns:v="urn:schemas-microsoft-com:vml" xmlns:wp14="http://schemas.microsoft.com/office/word/2010/wordprocessingDrawing" xmlns:wp="http://schemas.openxmlformats.org/drawingml/2006/wordprocessingDrawing" xmlns:w10="urn:schemas-microsoft-com:office:word" xmlns:w="http://schemas.openxmlformats.org/wordprocessingml/2006/main" xmlns:w14="http://schemas.microsoft.com/office/word/2010/wordml" xmlns:w15="http://schemas.microsoft.com/office/word/2012/wordml" xmlns:w16cid="http://schemas.microsoft.com/office/word/2016/wordml/cid" xmlns:w16se="http://schemas.microsoft.com/office/word/2015/wordml/symex" xmlns:wpg="http://schemas.microsoft.com/office/word/2010/wordprocessingGroup" xmlns:wpi="http://schemas.microsoft.com/office/word/2010/wordprocessingInk" xmlns:wne="http://schemas.microsoft.com/office/word/2006/wordml" xmlns:wps="http://schemas.microsoft.com/office/word/2010/wordprocessingShape" mc:Ignorable="w14 w15 w16se w16cid wp14">
-  <w:comment w:id="11" w:author="Ayala, Krystal" w:date="2018-06-22T09:50:00Z" w:initials="KA">
+<w:comments xmlns:wpc="http://schemas.microsoft.com/office/word/2010/wordprocessingCanvas" xmlns:cx="http://schemas.microsoft.com/office/drawing/2014/chartex" xmlns:cx1="http://schemas.microsoft.com/office/drawing/2015/9/8/chartex" xmlns:cx2="http://schemas.microsoft.com/office/drawing/2015/10/21/chartex" xmlns:cx3="http://schemas.microsoft.com/office/drawing/2016/5/9/chartex" xmlns:cx4="http://schemas.microsoft.com/office/drawing/2016/5/10/chartex" xmlns:cx5="http://schemas.microsoft.com/office/drawing/2016/5/11/chartex" xmlns:mc="http://schemas.openxmlformats.org/markup-compatibility/2006" xmlns:o="urn:schemas-microsoft-com:office:office" xmlns:r="http://schemas.openxmlformats.org/officeDocument/2006/relationships" xmlns:m="http://schemas.openxmlformats.org/officeDocument/2006/math" xmlns:v="urn:schemas-microsoft-com:vml" xmlns:wp14="http://schemas.microsoft.com/office/word/2010/wordprocessingDrawing" xmlns:wp="http://schemas.openxmlformats.org/drawingml/2006/wordprocessingDrawing" xmlns:w10="urn:schemas-microsoft-com:office:word" xmlns:w="http://schemas.openxmlformats.org/wordprocessingml/2006/main" xmlns:w14="http://schemas.microsoft.com/office/word/2010/wordml" xmlns:w15="http://schemas.microsoft.com/office/word/2012/wordml" xmlns:w16se="http://schemas.microsoft.com/office/word/2015/wordml/symex" xmlns:wpg="http://schemas.microsoft.com/office/word/2010/wordprocessingGroup" xmlns:wpi="http://schemas.microsoft.com/office/word/2010/wordprocessingInk" xmlns:wne="http://schemas.microsoft.com/office/word/2006/wordml" xmlns:wps="http://schemas.microsoft.com/office/word/2010/wordprocessingShape" mc:Ignorable="w14 w15 w16se wp14">
+  <w:comment w:id="6" w:author="John Helsel" w:date="2018-08-24T10:35:00Z" w:initials="JWH">
+    <w:p>
+      <w:pPr>
+        <w:pStyle w:val="CommentText"/>
+      </w:pPr>
+      <w:r>
+        <w:rPr>
+          <w:rStyle w:val="CommentReference"/>
+        </w:rPr>
+        <w:annotationRef/>
+      </w:r>
+      <w:r>
+        <w:t>I’m envisioning a work-flow where “confirmation from planning staff” merely means we should get assent for the assumptions in the base document. We would not expect to change any numbers, unless explicitly directed.</w:t>
+      </w:r>
+    </w:p>
+    <w:p>
+      <w:pPr>
+        <w:pStyle w:val="CommentText"/>
+      </w:pPr>
+    </w:p>
+    <w:p>
+      <w:pPr>
+        <w:pStyle w:val="CommentText"/>
+      </w:pPr>
+      <w:r>
+        <w:t xml:space="preserve">On the other hand, model inputs </w:t>
+      </w:r>
+      <w:r>
+        <w:t>would be expected each time. (I would delete all values in the Model Inputs sheet in order to replace every value. If no new data is provided for a model year, there will be no results.)</w:t>
+      </w:r>
+    </w:p>
+  </w:comment>
+  <w:comment w:id="28" w:author="John Helsel" w:date="2018-08-24T10:27:00Z" w:initials="JWH">
+    <w:p>
+      <w:pPr>
+        <w:pStyle w:val="CommentText"/>
+      </w:pPr>
+      <w:r>
+        <w:rPr>
+          <w:rStyle w:val="CommentReference"/>
+        </w:rPr>
+        <w:annotationRef/>
+      </w:r>
+      <w:r>
+        <w:t>Housholds, adult population, mgra area, household density, and population density are not used in the calculator. I would suggest they are removed entirely.</w:t>
+      </w:r>
+    </w:p>
+  </w:comment>
+  <w:comment w:id="39" w:author="John Helsel" w:date="2018-08-24T10:32:00Z" w:initials="JWH">
+    <w:p>
+      <w:pPr>
+        <w:pStyle w:val="CommentText"/>
+      </w:pPr>
+      <w:r>
+        <w:rPr>
+          <w:rStyle w:val="CommentReference"/>
+        </w:rPr>
+        <w:annotationRef/>
+      </w:r>
+      <w:r>
+        <w:t>Should add as a column to Model Inputs sheet</w:t>
+      </w:r>
+    </w:p>
+  </w:comment>
+  <w:comment w:id="87" w:author="John Helsel" w:date="2018-08-24T10:27:00Z" w:initials="JWH">
+    <w:p>
+      <w:pPr>
+        <w:pStyle w:val="CommentText"/>
+      </w:pPr>
+      <w:r>
+        <w:rPr>
+          <w:rStyle w:val="CommentReference"/>
+        </w:rPr>
+        <w:annotationRef/>
+      </w:r>
+      <w:r>
+        <w:t>Housholds, adult population, mgra area, household density, and population density are not used in the calculator. I would suggest they are removed entirely.</w:t>
+      </w:r>
+    </w:p>
+  </w:comment>
+  <w:comment w:id="188" w:author="Ayala, Krystal" w:date="2018-06-22T09:50:00Z" w:initials="KA">
     <w:p>
       <w:pPr>
         <w:pStyle w:val="CommentText"/>
@@ -1096,7 +2459,11 @@
 </file>
 
 <file path=word/commentsExtended.xml><?xml version="1.0" encoding="utf-8"?>
-<w15:commentsEx xmlns:wpc="http://schemas.microsoft.com/office/word/2010/wordprocessingCanvas" xmlns:cx="http://schemas.microsoft.com/office/drawing/2014/chartex" xmlns:cx1="http://schemas.microsoft.com/office/drawing/2015/9/8/chartex" xmlns:cx2="http://schemas.microsoft.com/office/drawing/2015/10/21/chartex" xmlns:cx3="http://schemas.microsoft.com/office/drawing/2016/5/9/chartex" xmlns:cx4="http://schemas.microsoft.com/office/drawing/2016/5/10/chartex" xmlns:cx5="http://schemas.microsoft.com/office/drawing/2016/5/11/chartex" xmlns:cx6="http://schemas.microsoft.com/office/drawing/2016/5/12/chartex" xmlns:cx7="http://schemas.microsoft.com/office/drawing/2016/5/13/chartex" xmlns:cx8="http://schemas.microsoft.com/office/drawing/2016/5/14/chartex" xmlns:mc="http://schemas.openxmlformats.org/markup-compatibility/2006" xmlns:aink="http://schemas.microsoft.com/office/drawing/2016/ink" xmlns:am3d="http://schemas.microsoft.com/office/drawing/2017/model3d" xmlns:o="urn:schemas-microsoft-com:office:office" xmlns:r="http://schemas.openxmlformats.org/officeDocument/2006/relationships" xmlns:m="http://schemas.openxmlformats.org/officeDocument/2006/math" xmlns:v="urn:schemas-microsoft-com:vml" xmlns:wp14="http://schemas.microsoft.com/office/word/2010/wordprocessingDrawing" xmlns:wp="http://schemas.openxmlformats.org/drawingml/2006/wordprocessingDrawing" xmlns:w10="urn:schemas-microsoft-com:office:word" xmlns:w="http://schemas.openxmlformats.org/wordprocessingml/2006/main" xmlns:w14="http://schemas.microsoft.com/office/word/2010/wordml" xmlns:w15="http://schemas.microsoft.com/office/word/2012/wordml" xmlns:w16cid="http://schemas.microsoft.com/office/word/2016/wordml/cid" xmlns:w16se="http://schemas.microsoft.com/office/word/2015/wordml/symex" xmlns:wpg="http://schemas.microsoft.com/office/word/2010/wordprocessingGroup" xmlns:wpi="http://schemas.microsoft.com/office/word/2010/wordprocessingInk" xmlns:wne="http://schemas.microsoft.com/office/word/2006/wordml" xmlns:wps="http://schemas.microsoft.com/office/word/2010/wordprocessingShape" mc:Ignorable="w14 w15 w16se w16cid wp14">
+<w15:commentsEx xmlns:wpc="http://schemas.microsoft.com/office/word/2010/wordprocessingCanvas" xmlns:cx="http://schemas.microsoft.com/office/drawing/2014/chartex" xmlns:cx1="http://schemas.microsoft.com/office/drawing/2015/9/8/chartex" xmlns:cx2="http://schemas.microsoft.com/office/drawing/2015/10/21/chartex" xmlns:cx3="http://schemas.microsoft.com/office/drawing/2016/5/9/chartex" xmlns:cx4="http://schemas.microsoft.com/office/drawing/2016/5/10/chartex" xmlns:cx5="http://schemas.microsoft.com/office/drawing/2016/5/11/chartex" xmlns:mc="http://schemas.openxmlformats.org/markup-compatibility/2006" xmlns:o="urn:schemas-microsoft-com:office:office" xmlns:r="http://schemas.openxmlformats.org/officeDocument/2006/relationships" xmlns:m="http://schemas.openxmlformats.org/officeDocument/2006/math" xmlns:v="urn:schemas-microsoft-com:vml" xmlns:wp14="http://schemas.microsoft.com/office/word/2010/wordprocessingDrawing" xmlns:wp="http://schemas.openxmlformats.org/drawingml/2006/wordprocessingDrawing" xmlns:w10="urn:schemas-microsoft-com:office:word" xmlns:w="http://schemas.openxmlformats.org/wordprocessingml/2006/main" xmlns:w14="http://schemas.microsoft.com/office/word/2010/wordml" xmlns:w15="http://schemas.microsoft.com/office/word/2012/wordml" xmlns:w16se="http://schemas.microsoft.com/office/word/2015/wordml/symex" xmlns:wpg="http://schemas.microsoft.com/office/word/2010/wordprocessingGroup" xmlns:wpi="http://schemas.microsoft.com/office/word/2010/wordprocessingInk" xmlns:wne="http://schemas.microsoft.com/office/word/2006/wordml" xmlns:wps="http://schemas.microsoft.com/office/word/2010/wordprocessingShape" mc:Ignorable="w14 w15 w16se wp14">
+  <w15:commentEx w15:paraId="1D65E636" w15:done="0"/>
+  <w15:commentEx w15:paraId="3214E4D0" w15:done="0"/>
+  <w15:commentEx w15:paraId="33730A38" w15:done="0"/>
+  <w15:commentEx w15:paraId="0A1C7ABD" w15:done="0"/>
   <w15:commentEx w15:paraId="210E1BAA" w15:done="0"/>
 </w15:commentsEx>
 </file>
@@ -1108,7 +2475,7 @@
 </file>
 
 <file path=word/endnotes.xml><?xml version="1.0" encoding="utf-8"?>
-<w:endnotes xmlns:wpc="http://schemas.microsoft.com/office/word/2010/wordprocessingCanvas" xmlns:cx="http://schemas.microsoft.com/office/drawing/2014/chartex" xmlns:cx1="http://schemas.microsoft.com/office/drawing/2015/9/8/chartex" xmlns:cx2="http://schemas.microsoft.com/office/drawing/2015/10/21/chartex" xmlns:cx3="http://schemas.microsoft.com/office/drawing/2016/5/9/chartex" xmlns:cx4="http://schemas.microsoft.com/office/drawing/2016/5/10/chartex" xmlns:cx5="http://schemas.microsoft.com/office/drawing/2016/5/11/chartex" xmlns:cx6="http://schemas.microsoft.com/office/drawing/2016/5/12/chartex" xmlns:cx7="http://schemas.microsoft.com/office/drawing/2016/5/13/chartex" xmlns:cx8="http://schemas.microsoft.com/office/drawing/2016/5/14/chartex" xmlns:mc="http://schemas.openxmlformats.org/markup-compatibility/2006" xmlns:aink="http://schemas.microsoft.com/office/drawing/2016/ink" xmlns:am3d="http://schemas.microsoft.com/office/drawing/2017/model3d" xmlns:o="urn:schemas-microsoft-com:office:office" xmlns:r="http://schemas.openxmlformats.org/officeDocument/2006/relationships" xmlns:m="http://schemas.openxmlformats.org/officeDocument/2006/math" xmlns:v="urn:schemas-microsoft-com:vml" xmlns:wp14="http://schemas.microsoft.com/office/word/2010/wordprocessingDrawing" xmlns:wp="http://schemas.openxmlformats.org/drawingml/2006/wordprocessingDrawing" xmlns:w10="urn:schemas-microsoft-com:office:word" xmlns:w="http://schemas.openxmlformats.org/wordprocessingml/2006/main" xmlns:w14="http://schemas.microsoft.com/office/word/2010/wordml" xmlns:w15="http://schemas.microsoft.com/office/word/2012/wordml" xmlns:w16cid="http://schemas.microsoft.com/office/word/2016/wordml/cid" xmlns:w16se="http://schemas.microsoft.com/office/word/2015/wordml/symex" xmlns:wpg="http://schemas.microsoft.com/office/word/2010/wordprocessingGroup" xmlns:wpi="http://schemas.microsoft.com/office/word/2010/wordprocessingInk" xmlns:wne="http://schemas.microsoft.com/office/word/2006/wordml" xmlns:wps="http://schemas.microsoft.com/office/word/2010/wordprocessingShape" mc:Ignorable="w14 w15 w16se w16cid wp14">
+<w:endnotes xmlns:wpc="http://schemas.microsoft.com/office/word/2010/wordprocessingCanvas" xmlns:cx="http://schemas.microsoft.com/office/drawing/2014/chartex" xmlns:cx1="http://schemas.microsoft.com/office/drawing/2015/9/8/chartex" xmlns:cx2="http://schemas.microsoft.com/office/drawing/2015/10/21/chartex" xmlns:cx3="http://schemas.microsoft.com/office/drawing/2016/5/9/chartex" xmlns:cx4="http://schemas.microsoft.com/office/drawing/2016/5/10/chartex" xmlns:cx5="http://schemas.microsoft.com/office/drawing/2016/5/11/chartex" xmlns:mc="http://schemas.openxmlformats.org/markup-compatibility/2006" xmlns:o="urn:schemas-microsoft-com:office:office" xmlns:r="http://schemas.openxmlformats.org/officeDocument/2006/relationships" xmlns:m="http://schemas.openxmlformats.org/officeDocument/2006/math" xmlns:v="urn:schemas-microsoft-com:vml" xmlns:wp14="http://schemas.microsoft.com/office/word/2010/wordprocessingDrawing" xmlns:wp="http://schemas.openxmlformats.org/drawingml/2006/wordprocessingDrawing" xmlns:w10="urn:schemas-microsoft-com:office:word" xmlns:w="http://schemas.openxmlformats.org/wordprocessingml/2006/main" xmlns:w14="http://schemas.microsoft.com/office/word/2010/wordml" xmlns:w15="http://schemas.microsoft.com/office/word/2012/wordml" xmlns:w16se="http://schemas.microsoft.com/office/word/2015/wordml/symex" xmlns:wpg="http://schemas.microsoft.com/office/word/2010/wordprocessingGroup" xmlns:wpi="http://schemas.microsoft.com/office/word/2010/wordprocessingInk" xmlns:wne="http://schemas.microsoft.com/office/word/2006/wordml" xmlns:wps="http://schemas.microsoft.com/office/word/2010/wordprocessingShape" mc:Ignorable="w14 w15 w16se wp14">
   <w:endnote w:type="separator" w:id="-1">
     <w:p>
       <w:r>
@@ -1127,7 +2494,7 @@
 </file>
 
 <file path=word/footer1.xml><?xml version="1.0" encoding="utf-8"?>
-<w:ftr xmlns:wpc="http://schemas.microsoft.com/office/word/2010/wordprocessingCanvas" xmlns:cx="http://schemas.microsoft.com/office/drawing/2014/chartex" xmlns:cx1="http://schemas.microsoft.com/office/drawing/2015/9/8/chartex" xmlns:cx2="http://schemas.microsoft.com/office/drawing/2015/10/21/chartex" xmlns:cx3="http://schemas.microsoft.com/office/drawing/2016/5/9/chartex" xmlns:cx4="http://schemas.microsoft.com/office/drawing/2016/5/10/chartex" xmlns:cx5="http://schemas.microsoft.com/office/drawing/2016/5/11/chartex" xmlns:cx6="http://schemas.microsoft.com/office/drawing/2016/5/12/chartex" xmlns:cx7="http://schemas.microsoft.com/office/drawing/2016/5/13/chartex" xmlns:cx8="http://schemas.microsoft.com/office/drawing/2016/5/14/chartex" xmlns:mc="http://schemas.openxmlformats.org/markup-compatibility/2006" xmlns:aink="http://schemas.microsoft.com/office/drawing/2016/ink" xmlns:am3d="http://schemas.microsoft.com/office/drawing/2017/model3d" xmlns:o="urn:schemas-microsoft-com:office:office" xmlns:r="http://schemas.openxmlformats.org/officeDocument/2006/relationships" xmlns:m="http://schemas.openxmlformats.org/officeDocument/2006/math" xmlns:v="urn:schemas-microsoft-com:vml" xmlns:wp14="http://schemas.microsoft.com/office/word/2010/wordprocessingDrawing" xmlns:wp="http://schemas.openxmlformats.org/drawingml/2006/wordprocessingDrawing" xmlns:w10="urn:schemas-microsoft-com:office:word" xmlns:w="http://schemas.openxmlformats.org/wordprocessingml/2006/main" xmlns:w14="http://schemas.microsoft.com/office/word/2010/wordml" xmlns:w15="http://schemas.microsoft.com/office/word/2012/wordml" xmlns:w16cid="http://schemas.microsoft.com/office/word/2016/wordml/cid" xmlns:w16se="http://schemas.microsoft.com/office/word/2015/wordml/symex" xmlns:wpg="http://schemas.microsoft.com/office/word/2010/wordprocessingGroup" xmlns:wpi="http://schemas.microsoft.com/office/word/2010/wordprocessingInk" xmlns:wne="http://schemas.microsoft.com/office/word/2006/wordml" xmlns:wps="http://schemas.microsoft.com/office/word/2010/wordprocessingShape" mc:Ignorable="w14 w15 w16se w16cid wp14">
+<w:ftr xmlns:wpc="http://schemas.microsoft.com/office/word/2010/wordprocessingCanvas" xmlns:cx="http://schemas.microsoft.com/office/drawing/2014/chartex" xmlns:cx1="http://schemas.microsoft.com/office/drawing/2015/9/8/chartex" xmlns:cx2="http://schemas.microsoft.com/office/drawing/2015/10/21/chartex" xmlns:cx3="http://schemas.microsoft.com/office/drawing/2016/5/9/chartex" xmlns:cx4="http://schemas.microsoft.com/office/drawing/2016/5/10/chartex" xmlns:cx5="http://schemas.microsoft.com/office/drawing/2016/5/11/chartex" xmlns:mc="http://schemas.openxmlformats.org/markup-compatibility/2006" xmlns:o="urn:schemas-microsoft-com:office:office" xmlns:r="http://schemas.openxmlformats.org/officeDocument/2006/relationships" xmlns:m="http://schemas.openxmlformats.org/officeDocument/2006/math" xmlns:v="urn:schemas-microsoft-com:vml" xmlns:wp14="http://schemas.microsoft.com/office/word/2010/wordprocessingDrawing" xmlns:wp="http://schemas.openxmlformats.org/drawingml/2006/wordprocessingDrawing" xmlns:w10="urn:schemas-microsoft-com:office:word" xmlns:w="http://schemas.openxmlformats.org/wordprocessingml/2006/main" xmlns:w14="http://schemas.microsoft.com/office/word/2010/wordml" xmlns:w15="http://schemas.microsoft.com/office/word/2012/wordml" xmlns:w16se="http://schemas.microsoft.com/office/word/2015/wordml/symex" xmlns:wpg="http://schemas.microsoft.com/office/word/2010/wordprocessingGroup" xmlns:wpi="http://schemas.microsoft.com/office/word/2010/wordprocessingInk" xmlns:wne="http://schemas.microsoft.com/office/word/2006/wordml" xmlns:wps="http://schemas.microsoft.com/office/word/2010/wordprocessingShape" mc:Ignorable="w14 w15 w16se wp14">
   <w:p>
     <w:pPr>
       <w:pStyle w:val="Footer"/>
@@ -1137,7 +2504,7 @@
 </file>
 
 <file path=word/footer2.xml><?xml version="1.0" encoding="utf-8"?>
-<w:ftr xmlns:wpc="http://schemas.microsoft.com/office/word/2010/wordprocessingCanvas" xmlns:cx="http://schemas.microsoft.com/office/drawing/2014/chartex" xmlns:cx1="http://schemas.microsoft.com/office/drawing/2015/9/8/chartex" xmlns:cx2="http://schemas.microsoft.com/office/drawing/2015/10/21/chartex" xmlns:cx3="http://schemas.microsoft.com/office/drawing/2016/5/9/chartex" xmlns:cx4="http://schemas.microsoft.com/office/drawing/2016/5/10/chartex" xmlns:cx5="http://schemas.microsoft.com/office/drawing/2016/5/11/chartex" xmlns:cx6="http://schemas.microsoft.com/office/drawing/2016/5/12/chartex" xmlns:cx7="http://schemas.microsoft.com/office/drawing/2016/5/13/chartex" xmlns:cx8="http://schemas.microsoft.com/office/drawing/2016/5/14/chartex" xmlns:mc="http://schemas.openxmlformats.org/markup-compatibility/2006" xmlns:aink="http://schemas.microsoft.com/office/drawing/2016/ink" xmlns:am3d="http://schemas.microsoft.com/office/drawing/2017/model3d" xmlns:o="urn:schemas-microsoft-com:office:office" xmlns:r="http://schemas.openxmlformats.org/officeDocument/2006/relationships" xmlns:m="http://schemas.openxmlformats.org/officeDocument/2006/math" xmlns:v="urn:schemas-microsoft-com:vml" xmlns:wp14="http://schemas.microsoft.com/office/word/2010/wordprocessingDrawing" xmlns:wp="http://schemas.openxmlformats.org/drawingml/2006/wordprocessingDrawing" xmlns:w10="urn:schemas-microsoft-com:office:word" xmlns:w="http://schemas.openxmlformats.org/wordprocessingml/2006/main" xmlns:w14="http://schemas.microsoft.com/office/word/2010/wordml" xmlns:w15="http://schemas.microsoft.com/office/word/2012/wordml" xmlns:w16cid="http://schemas.microsoft.com/office/word/2016/wordml/cid" xmlns:w16se="http://schemas.microsoft.com/office/word/2015/wordml/symex" xmlns:wpg="http://schemas.microsoft.com/office/word/2010/wordprocessingGroup" xmlns:wpi="http://schemas.microsoft.com/office/word/2010/wordprocessingInk" xmlns:wne="http://schemas.microsoft.com/office/word/2006/wordml" xmlns:wps="http://schemas.microsoft.com/office/word/2010/wordprocessingShape" mc:Ignorable="w14 w15 w16se w16cid wp14">
+<w:ftr xmlns:wpc="http://schemas.microsoft.com/office/word/2010/wordprocessingCanvas" xmlns:cx="http://schemas.microsoft.com/office/drawing/2014/chartex" xmlns:cx1="http://schemas.microsoft.com/office/drawing/2015/9/8/chartex" xmlns:cx2="http://schemas.microsoft.com/office/drawing/2015/10/21/chartex" xmlns:cx3="http://schemas.microsoft.com/office/drawing/2016/5/9/chartex" xmlns:cx4="http://schemas.microsoft.com/office/drawing/2016/5/10/chartex" xmlns:cx5="http://schemas.microsoft.com/office/drawing/2016/5/11/chartex" xmlns:mc="http://schemas.openxmlformats.org/markup-compatibility/2006" xmlns:o="urn:schemas-microsoft-com:office:office" xmlns:r="http://schemas.openxmlformats.org/officeDocument/2006/relationships" xmlns:m="http://schemas.openxmlformats.org/officeDocument/2006/math" xmlns:v="urn:schemas-microsoft-com:vml" xmlns:wp14="http://schemas.microsoft.com/office/word/2010/wordprocessingDrawing" xmlns:wp="http://schemas.openxmlformats.org/drawingml/2006/wordprocessingDrawing" xmlns:w10="urn:schemas-microsoft-com:office:word" xmlns:w="http://schemas.openxmlformats.org/wordprocessingml/2006/main" xmlns:w14="http://schemas.microsoft.com/office/word/2010/wordml" xmlns:w15="http://schemas.microsoft.com/office/word/2012/wordml" xmlns:w16se="http://schemas.microsoft.com/office/word/2015/wordml/symex" xmlns:wpg="http://schemas.microsoft.com/office/word/2010/wordprocessingGroup" xmlns:wpi="http://schemas.microsoft.com/office/word/2010/wordprocessingInk" xmlns:wne="http://schemas.microsoft.com/office/word/2006/wordml" xmlns:wps="http://schemas.microsoft.com/office/word/2010/wordprocessingShape" mc:Ignorable="w14 w15 w16se wp14">
   <w:p>
     <w:pPr>
       <w:pStyle w:val="Footer"/>
@@ -1147,7 +2514,7 @@
 </file>
 
 <file path=word/footer3.xml><?xml version="1.0" encoding="utf-8"?>
-<w:ftr xmlns:wpc="http://schemas.microsoft.com/office/word/2010/wordprocessingCanvas" xmlns:cx="http://schemas.microsoft.com/office/drawing/2014/chartex" xmlns:cx1="http://schemas.microsoft.com/office/drawing/2015/9/8/chartex" xmlns:cx2="http://schemas.microsoft.com/office/drawing/2015/10/21/chartex" xmlns:cx3="http://schemas.microsoft.com/office/drawing/2016/5/9/chartex" xmlns:cx4="http://schemas.microsoft.com/office/drawing/2016/5/10/chartex" xmlns:cx5="http://schemas.microsoft.com/office/drawing/2016/5/11/chartex" xmlns:cx6="http://schemas.microsoft.com/office/drawing/2016/5/12/chartex" xmlns:cx7="http://schemas.microsoft.com/office/drawing/2016/5/13/chartex" xmlns:cx8="http://schemas.microsoft.com/office/drawing/2016/5/14/chartex" xmlns:mc="http://schemas.openxmlformats.org/markup-compatibility/2006" xmlns:aink="http://schemas.microsoft.com/office/drawing/2016/ink" xmlns:am3d="http://schemas.microsoft.com/office/drawing/2017/model3d" xmlns:o="urn:schemas-microsoft-com:office:office" xmlns:r="http://schemas.openxmlformats.org/officeDocument/2006/relationships" xmlns:m="http://schemas.openxmlformats.org/officeDocument/2006/math" xmlns:v="urn:schemas-microsoft-com:vml" xmlns:wp14="http://schemas.microsoft.com/office/word/2010/wordprocessingDrawing" xmlns:wp="http://schemas.openxmlformats.org/drawingml/2006/wordprocessingDrawing" xmlns:w10="urn:schemas-microsoft-com:office:word" xmlns:w="http://schemas.openxmlformats.org/wordprocessingml/2006/main" xmlns:w14="http://schemas.microsoft.com/office/word/2010/wordml" xmlns:w15="http://schemas.microsoft.com/office/word/2012/wordml" xmlns:w16cid="http://schemas.microsoft.com/office/word/2016/wordml/cid" xmlns:w16se="http://schemas.microsoft.com/office/word/2015/wordml/symex" xmlns:wpg="http://schemas.microsoft.com/office/word/2010/wordprocessingGroup" xmlns:wpi="http://schemas.microsoft.com/office/word/2010/wordprocessingInk" xmlns:wne="http://schemas.microsoft.com/office/word/2006/wordml" xmlns:wps="http://schemas.microsoft.com/office/word/2010/wordprocessingShape" mc:Ignorable="w14 w15 w16se w16cid wp14">
+<w:ftr xmlns:wpc="http://schemas.microsoft.com/office/word/2010/wordprocessingCanvas" xmlns:cx="http://schemas.microsoft.com/office/drawing/2014/chartex" xmlns:cx1="http://schemas.microsoft.com/office/drawing/2015/9/8/chartex" xmlns:cx2="http://schemas.microsoft.com/office/drawing/2015/10/21/chartex" xmlns:cx3="http://schemas.microsoft.com/office/drawing/2016/5/9/chartex" xmlns:cx4="http://schemas.microsoft.com/office/drawing/2016/5/10/chartex" xmlns:cx5="http://schemas.microsoft.com/office/drawing/2016/5/11/chartex" xmlns:mc="http://schemas.openxmlformats.org/markup-compatibility/2006" xmlns:o="urn:schemas-microsoft-com:office:office" xmlns:r="http://schemas.openxmlformats.org/officeDocument/2006/relationships" xmlns:m="http://schemas.openxmlformats.org/officeDocument/2006/math" xmlns:v="urn:schemas-microsoft-com:vml" xmlns:wp14="http://schemas.microsoft.com/office/word/2010/wordprocessingDrawing" xmlns:wp="http://schemas.openxmlformats.org/drawingml/2006/wordprocessingDrawing" xmlns:w10="urn:schemas-microsoft-com:office:word" xmlns:w="http://schemas.openxmlformats.org/wordprocessingml/2006/main" xmlns:w14="http://schemas.microsoft.com/office/word/2010/wordml" xmlns:w15="http://schemas.microsoft.com/office/word/2012/wordml" xmlns:w16se="http://schemas.microsoft.com/office/word/2015/wordml/symex" xmlns:wpg="http://schemas.microsoft.com/office/word/2010/wordprocessingGroup" xmlns:wpi="http://schemas.microsoft.com/office/word/2010/wordprocessingInk" xmlns:wne="http://schemas.microsoft.com/office/word/2006/wordml" xmlns:wps="http://schemas.microsoft.com/office/word/2010/wordprocessingShape" mc:Ignorable="w14 w15 w16se wp14">
   <w:p>
     <w:pPr>
       <w:pStyle w:val="Footer"/>
@@ -1157,7 +2524,7 @@
 </file>
 
 <file path=word/footnotes.xml><?xml version="1.0" encoding="utf-8"?>
-<w:footnotes xmlns:wpc="http://schemas.microsoft.com/office/word/2010/wordprocessingCanvas" xmlns:cx="http://schemas.microsoft.com/office/drawing/2014/chartex" xmlns:cx1="http://schemas.microsoft.com/office/drawing/2015/9/8/chartex" xmlns:cx2="http://schemas.microsoft.com/office/drawing/2015/10/21/chartex" xmlns:cx3="http://schemas.microsoft.com/office/drawing/2016/5/9/chartex" xmlns:cx4="http://schemas.microsoft.com/office/drawing/2016/5/10/chartex" xmlns:cx5="http://schemas.microsoft.com/office/drawing/2016/5/11/chartex" xmlns:cx6="http://schemas.microsoft.com/office/drawing/2016/5/12/chartex" xmlns:cx7="http://schemas.microsoft.com/office/drawing/2016/5/13/chartex" xmlns:cx8="http://schemas.microsoft.com/office/drawing/2016/5/14/chartex" xmlns:mc="http://schemas.openxmlformats.org/markup-compatibility/2006" xmlns:aink="http://schemas.microsoft.com/office/drawing/2016/ink" xmlns:am3d="http://schemas.microsoft.com/office/drawing/2017/model3d" xmlns:o="urn:schemas-microsoft-com:office:office" xmlns:r="http://schemas.openxmlformats.org/officeDocument/2006/relationships" xmlns:m="http://schemas.openxmlformats.org/officeDocument/2006/math" xmlns:v="urn:schemas-microsoft-com:vml" xmlns:wp14="http://schemas.microsoft.com/office/word/2010/wordprocessingDrawing" xmlns:wp="http://schemas.openxmlformats.org/drawingml/2006/wordprocessingDrawing" xmlns:w10="urn:schemas-microsoft-com:office:word" xmlns:w="http://schemas.openxmlformats.org/wordprocessingml/2006/main" xmlns:w14="http://schemas.microsoft.com/office/word/2010/wordml" xmlns:w15="http://schemas.microsoft.com/office/word/2012/wordml" xmlns:w16cid="http://schemas.microsoft.com/office/word/2016/wordml/cid" xmlns:w16se="http://schemas.microsoft.com/office/word/2015/wordml/symex" xmlns:wpg="http://schemas.microsoft.com/office/word/2010/wordprocessingGroup" xmlns:wpi="http://schemas.microsoft.com/office/word/2010/wordprocessingInk" xmlns:wne="http://schemas.microsoft.com/office/word/2006/wordml" xmlns:wps="http://schemas.microsoft.com/office/word/2010/wordprocessingShape" mc:Ignorable="w14 w15 w16se w16cid wp14">
+<w:footnotes xmlns:wpc="http://schemas.microsoft.com/office/word/2010/wordprocessingCanvas" xmlns:cx="http://schemas.microsoft.com/office/drawing/2014/chartex" xmlns:cx1="http://schemas.microsoft.com/office/drawing/2015/9/8/chartex" xmlns:cx2="http://schemas.microsoft.com/office/drawing/2015/10/21/chartex" xmlns:cx3="http://schemas.microsoft.com/office/drawing/2016/5/9/chartex" xmlns:cx4="http://schemas.microsoft.com/office/drawing/2016/5/10/chartex" xmlns:cx5="http://schemas.microsoft.com/office/drawing/2016/5/11/chartex" xmlns:mc="http://schemas.openxmlformats.org/markup-compatibility/2006" xmlns:o="urn:schemas-microsoft-com:office:office" xmlns:r="http://schemas.openxmlformats.org/officeDocument/2006/relationships" xmlns:m="http://schemas.openxmlformats.org/officeDocument/2006/math" xmlns:v="urn:schemas-microsoft-com:vml" xmlns:wp14="http://schemas.microsoft.com/office/word/2010/wordprocessingDrawing" xmlns:wp="http://schemas.openxmlformats.org/drawingml/2006/wordprocessingDrawing" xmlns:w10="urn:schemas-microsoft-com:office:word" xmlns:w="http://schemas.openxmlformats.org/wordprocessingml/2006/main" xmlns:w14="http://schemas.microsoft.com/office/word/2010/wordml" xmlns:w15="http://schemas.microsoft.com/office/word/2012/wordml" xmlns:w16se="http://schemas.microsoft.com/office/word/2015/wordml/symex" xmlns:wpg="http://schemas.microsoft.com/office/word/2010/wordprocessingGroup" xmlns:wpi="http://schemas.microsoft.com/office/word/2010/wordprocessingInk" xmlns:wne="http://schemas.microsoft.com/office/word/2006/wordml" xmlns:wps="http://schemas.microsoft.com/office/word/2010/wordprocessingShape" mc:Ignorable="w14 w15 w16se wp14">
   <w:footnote w:type="separator" w:id="-1">
     <w:p>
       <w:r>
@@ -1176,7 +2543,7 @@
 </file>
 
 <file path=word/header1.xml><?xml version="1.0" encoding="utf-8"?>
-<w:hdr xmlns:wpc="http://schemas.microsoft.com/office/word/2010/wordprocessingCanvas" xmlns:cx="http://schemas.microsoft.com/office/drawing/2014/chartex" xmlns:cx1="http://schemas.microsoft.com/office/drawing/2015/9/8/chartex" xmlns:cx2="http://schemas.microsoft.com/office/drawing/2015/10/21/chartex" xmlns:cx3="http://schemas.microsoft.com/office/drawing/2016/5/9/chartex" xmlns:cx4="http://schemas.microsoft.com/office/drawing/2016/5/10/chartex" xmlns:cx5="http://schemas.microsoft.com/office/drawing/2016/5/11/chartex" xmlns:cx6="http://schemas.microsoft.com/office/drawing/2016/5/12/chartex" xmlns:cx7="http://schemas.microsoft.com/office/drawing/2016/5/13/chartex" xmlns:cx8="http://schemas.microsoft.com/office/drawing/2016/5/14/chartex" xmlns:mc="http://schemas.openxmlformats.org/markup-compatibility/2006" xmlns:aink="http://schemas.microsoft.com/office/drawing/2016/ink" xmlns:am3d="http://schemas.microsoft.com/office/drawing/2017/model3d" xmlns:o="urn:schemas-microsoft-com:office:office" xmlns:r="http://schemas.openxmlformats.org/officeDocument/2006/relationships" xmlns:m="http://schemas.openxmlformats.org/officeDocument/2006/math" xmlns:v="urn:schemas-microsoft-com:vml" xmlns:wp14="http://schemas.microsoft.com/office/word/2010/wordprocessingDrawing" xmlns:wp="http://schemas.openxmlformats.org/drawingml/2006/wordprocessingDrawing" xmlns:w10="urn:schemas-microsoft-com:office:word" xmlns:w="http://schemas.openxmlformats.org/wordprocessingml/2006/main" xmlns:w14="http://schemas.microsoft.com/office/word/2010/wordml" xmlns:w15="http://schemas.microsoft.com/office/word/2012/wordml" xmlns:w16cid="http://schemas.microsoft.com/office/word/2016/wordml/cid" xmlns:w16se="http://schemas.microsoft.com/office/word/2015/wordml/symex" xmlns:wpg="http://schemas.microsoft.com/office/word/2010/wordprocessingGroup" xmlns:wpi="http://schemas.microsoft.com/office/word/2010/wordprocessingInk" xmlns:wne="http://schemas.microsoft.com/office/word/2006/wordml" xmlns:wps="http://schemas.microsoft.com/office/word/2010/wordprocessingShape" mc:Ignorable="w14 w15 w16se w16cid wp14">
+<w:hdr xmlns:wpc="http://schemas.microsoft.com/office/word/2010/wordprocessingCanvas" xmlns:cx="http://schemas.microsoft.com/office/drawing/2014/chartex" xmlns:cx1="http://schemas.microsoft.com/office/drawing/2015/9/8/chartex" xmlns:cx2="http://schemas.microsoft.com/office/drawing/2015/10/21/chartex" xmlns:cx3="http://schemas.microsoft.com/office/drawing/2016/5/9/chartex" xmlns:cx4="http://schemas.microsoft.com/office/drawing/2016/5/10/chartex" xmlns:cx5="http://schemas.microsoft.com/office/drawing/2016/5/11/chartex" xmlns:mc="http://schemas.openxmlformats.org/markup-compatibility/2006" xmlns:o="urn:schemas-microsoft-com:office:office" xmlns:r="http://schemas.openxmlformats.org/officeDocument/2006/relationships" xmlns:m="http://schemas.openxmlformats.org/officeDocument/2006/math" xmlns:v="urn:schemas-microsoft-com:vml" xmlns:wp14="http://schemas.microsoft.com/office/word/2010/wordprocessingDrawing" xmlns:wp="http://schemas.openxmlformats.org/drawingml/2006/wordprocessingDrawing" xmlns:w10="urn:schemas-microsoft-com:office:word" xmlns:w="http://schemas.openxmlformats.org/wordprocessingml/2006/main" xmlns:w14="http://schemas.microsoft.com/office/word/2010/wordml" xmlns:w15="http://schemas.microsoft.com/office/word/2012/wordml" xmlns:w16se="http://schemas.microsoft.com/office/word/2015/wordml/symex" xmlns:wpg="http://schemas.microsoft.com/office/word/2010/wordprocessingGroup" xmlns:wpi="http://schemas.microsoft.com/office/word/2010/wordprocessingInk" xmlns:wne="http://schemas.microsoft.com/office/word/2006/wordml" xmlns:wps="http://schemas.microsoft.com/office/word/2010/wordprocessingShape" mc:Ignorable="w14 w15 w16se wp14">
   <w:p>
     <w:pPr>
       <w:pStyle w:val="Header"/>
@@ -1186,7 +2553,7 @@
 </file>
 
 <file path=word/header2.xml><?xml version="1.0" encoding="utf-8"?>
-<w:hdr xmlns:wpc="http://schemas.microsoft.com/office/word/2010/wordprocessingCanvas" xmlns:cx="http://schemas.microsoft.com/office/drawing/2014/chartex" xmlns:cx1="http://schemas.microsoft.com/office/drawing/2015/9/8/chartex" xmlns:cx2="http://schemas.microsoft.com/office/drawing/2015/10/21/chartex" xmlns:cx3="http://schemas.microsoft.com/office/drawing/2016/5/9/chartex" xmlns:cx4="http://schemas.microsoft.com/office/drawing/2016/5/10/chartex" xmlns:cx5="http://schemas.microsoft.com/office/drawing/2016/5/11/chartex" xmlns:cx6="http://schemas.microsoft.com/office/drawing/2016/5/12/chartex" xmlns:cx7="http://schemas.microsoft.com/office/drawing/2016/5/13/chartex" xmlns:cx8="http://schemas.microsoft.com/office/drawing/2016/5/14/chartex" xmlns:mc="http://schemas.openxmlformats.org/markup-compatibility/2006" xmlns:aink="http://schemas.microsoft.com/office/drawing/2016/ink" xmlns:am3d="http://schemas.microsoft.com/office/drawing/2017/model3d" xmlns:o="urn:schemas-microsoft-com:office:office" xmlns:r="http://schemas.openxmlformats.org/officeDocument/2006/relationships" xmlns:m="http://schemas.openxmlformats.org/officeDocument/2006/math" xmlns:v="urn:schemas-microsoft-com:vml" xmlns:wp14="http://schemas.microsoft.com/office/word/2010/wordprocessingDrawing" xmlns:wp="http://schemas.openxmlformats.org/drawingml/2006/wordprocessingDrawing" xmlns:w10="urn:schemas-microsoft-com:office:word" xmlns:w="http://schemas.openxmlformats.org/wordprocessingml/2006/main" xmlns:w14="http://schemas.microsoft.com/office/word/2010/wordml" xmlns:w15="http://schemas.microsoft.com/office/word/2012/wordml" xmlns:w16cid="http://schemas.microsoft.com/office/word/2016/wordml/cid" xmlns:w16se="http://schemas.microsoft.com/office/word/2015/wordml/symex" xmlns:wpg="http://schemas.microsoft.com/office/word/2010/wordprocessingGroup" xmlns:wpi="http://schemas.microsoft.com/office/word/2010/wordprocessingInk" xmlns:wne="http://schemas.microsoft.com/office/word/2006/wordml" xmlns:wps="http://schemas.microsoft.com/office/word/2010/wordprocessingShape" mc:Ignorable="w14 w15 w16se w16cid wp14">
+<w:hdr xmlns:wpc="http://schemas.microsoft.com/office/word/2010/wordprocessingCanvas" xmlns:cx="http://schemas.microsoft.com/office/drawing/2014/chartex" xmlns:cx1="http://schemas.microsoft.com/office/drawing/2015/9/8/chartex" xmlns:cx2="http://schemas.microsoft.com/office/drawing/2015/10/21/chartex" xmlns:cx3="http://schemas.microsoft.com/office/drawing/2016/5/9/chartex" xmlns:cx4="http://schemas.microsoft.com/office/drawing/2016/5/10/chartex" xmlns:cx5="http://schemas.microsoft.com/office/drawing/2016/5/11/chartex" xmlns:mc="http://schemas.openxmlformats.org/markup-compatibility/2006" xmlns:o="urn:schemas-microsoft-com:office:office" xmlns:r="http://schemas.openxmlformats.org/officeDocument/2006/relationships" xmlns:m="http://schemas.openxmlformats.org/officeDocument/2006/math" xmlns:v="urn:schemas-microsoft-com:vml" xmlns:wp14="http://schemas.microsoft.com/office/word/2010/wordprocessingDrawing" xmlns:wp="http://schemas.openxmlformats.org/drawingml/2006/wordprocessingDrawing" xmlns:w10="urn:schemas-microsoft-com:office:word" xmlns:w="http://schemas.openxmlformats.org/wordprocessingml/2006/main" xmlns:w14="http://schemas.microsoft.com/office/word/2010/wordml" xmlns:w15="http://schemas.microsoft.com/office/word/2012/wordml" xmlns:w16se="http://schemas.microsoft.com/office/word/2015/wordml/symex" xmlns:wpg="http://schemas.microsoft.com/office/word/2010/wordprocessingGroup" xmlns:wpi="http://schemas.microsoft.com/office/word/2010/wordprocessingInk" xmlns:wne="http://schemas.microsoft.com/office/word/2006/wordml" xmlns:wps="http://schemas.microsoft.com/office/word/2010/wordprocessingShape" mc:Ignorable="w14 w15 w16se wp14">
   <w:p>
     <w:pPr>
       <w:pStyle w:val="Header"/>
@@ -1213,7 +2580,7 @@
 </file>
 
 <file path=word/header3.xml><?xml version="1.0" encoding="utf-8"?>
-<w:hdr xmlns:wpc="http://schemas.microsoft.com/office/word/2010/wordprocessingCanvas" xmlns:cx="http://schemas.microsoft.com/office/drawing/2014/chartex" xmlns:cx1="http://schemas.microsoft.com/office/drawing/2015/9/8/chartex" xmlns:cx2="http://schemas.microsoft.com/office/drawing/2015/10/21/chartex" xmlns:cx3="http://schemas.microsoft.com/office/drawing/2016/5/9/chartex" xmlns:cx4="http://schemas.microsoft.com/office/drawing/2016/5/10/chartex" xmlns:cx5="http://schemas.microsoft.com/office/drawing/2016/5/11/chartex" xmlns:cx6="http://schemas.microsoft.com/office/drawing/2016/5/12/chartex" xmlns:cx7="http://schemas.microsoft.com/office/drawing/2016/5/13/chartex" xmlns:cx8="http://schemas.microsoft.com/office/drawing/2016/5/14/chartex" xmlns:mc="http://schemas.openxmlformats.org/markup-compatibility/2006" xmlns:aink="http://schemas.microsoft.com/office/drawing/2016/ink" xmlns:am3d="http://schemas.microsoft.com/office/drawing/2017/model3d" xmlns:o="urn:schemas-microsoft-com:office:office" xmlns:r="http://schemas.openxmlformats.org/officeDocument/2006/relationships" xmlns:m="http://schemas.openxmlformats.org/officeDocument/2006/math" xmlns:v="urn:schemas-microsoft-com:vml" xmlns:wp14="http://schemas.microsoft.com/office/word/2010/wordprocessingDrawing" xmlns:wp="http://schemas.openxmlformats.org/drawingml/2006/wordprocessingDrawing" xmlns:w10="urn:schemas-microsoft-com:office:word" xmlns:w="http://schemas.openxmlformats.org/wordprocessingml/2006/main" xmlns:w14="http://schemas.microsoft.com/office/word/2010/wordml" xmlns:w15="http://schemas.microsoft.com/office/word/2012/wordml" xmlns:w16cid="http://schemas.microsoft.com/office/word/2016/wordml/cid" xmlns:w16se="http://schemas.microsoft.com/office/word/2015/wordml/symex" xmlns:wpg="http://schemas.microsoft.com/office/word/2010/wordprocessingGroup" xmlns:wpi="http://schemas.microsoft.com/office/word/2010/wordprocessingInk" xmlns:wne="http://schemas.microsoft.com/office/word/2006/wordml" xmlns:wps="http://schemas.microsoft.com/office/word/2010/wordprocessingShape" mc:Ignorable="w14 w15 w16se w16cid wp14">
+<w:hdr xmlns:wpc="http://schemas.microsoft.com/office/word/2010/wordprocessingCanvas" xmlns:cx="http://schemas.microsoft.com/office/drawing/2014/chartex" xmlns:cx1="http://schemas.microsoft.com/office/drawing/2015/9/8/chartex" xmlns:cx2="http://schemas.microsoft.com/office/drawing/2015/10/21/chartex" xmlns:cx3="http://schemas.microsoft.com/office/drawing/2016/5/9/chartex" xmlns:cx4="http://schemas.microsoft.com/office/drawing/2016/5/10/chartex" xmlns:cx5="http://schemas.microsoft.com/office/drawing/2016/5/11/chartex" xmlns:mc="http://schemas.openxmlformats.org/markup-compatibility/2006" xmlns:o="urn:schemas-microsoft-com:office:office" xmlns:r="http://schemas.openxmlformats.org/officeDocument/2006/relationships" xmlns:m="http://schemas.openxmlformats.org/officeDocument/2006/math" xmlns:v="urn:schemas-microsoft-com:vml" xmlns:wp14="http://schemas.microsoft.com/office/word/2010/wordprocessingDrawing" xmlns:wp="http://schemas.openxmlformats.org/drawingml/2006/wordprocessingDrawing" xmlns:w10="urn:schemas-microsoft-com:office:word" xmlns:w="http://schemas.openxmlformats.org/wordprocessingml/2006/main" xmlns:w14="http://schemas.microsoft.com/office/word/2010/wordml" xmlns:w15="http://schemas.microsoft.com/office/word/2012/wordml" xmlns:w16se="http://schemas.microsoft.com/office/word/2015/wordml/symex" xmlns:wpg="http://schemas.microsoft.com/office/word/2010/wordprocessingGroup" xmlns:wpi="http://schemas.microsoft.com/office/word/2010/wordprocessingInk" xmlns:wne="http://schemas.microsoft.com/office/word/2006/wordml" xmlns:wps="http://schemas.microsoft.com/office/word/2010/wordprocessingShape" mc:Ignorable="w14 w15 w16se wp14">
   <w:p>
     <w:pPr>
       <w:pStyle w:val="Header"/>
@@ -1223,7 +2590,7 @@
 </file>
 
 <file path=word/numbering.xml><?xml version="1.0" encoding="utf-8"?>
-<w:numbering xmlns:wpc="http://schemas.microsoft.com/office/word/2010/wordprocessingCanvas" xmlns:cx="http://schemas.microsoft.com/office/drawing/2014/chartex" xmlns:cx1="http://schemas.microsoft.com/office/drawing/2015/9/8/chartex" xmlns:cx2="http://schemas.microsoft.com/office/drawing/2015/10/21/chartex" xmlns:cx3="http://schemas.microsoft.com/office/drawing/2016/5/9/chartex" xmlns:cx4="http://schemas.microsoft.com/office/drawing/2016/5/10/chartex" xmlns:cx5="http://schemas.microsoft.com/office/drawing/2016/5/11/chartex" xmlns:cx6="http://schemas.microsoft.com/office/drawing/2016/5/12/chartex" xmlns:cx7="http://schemas.microsoft.com/office/drawing/2016/5/13/chartex" xmlns:cx8="http://schemas.microsoft.com/office/drawing/2016/5/14/chartex" xmlns:mc="http://schemas.openxmlformats.org/markup-compatibility/2006" xmlns:aink="http://schemas.microsoft.com/office/drawing/2016/ink" xmlns:am3d="http://schemas.microsoft.com/office/drawing/2017/model3d" xmlns:o="urn:schemas-microsoft-com:office:office" xmlns:r="http://schemas.openxmlformats.org/officeDocument/2006/relationships" xmlns:m="http://schemas.openxmlformats.org/officeDocument/2006/math" xmlns:v="urn:schemas-microsoft-com:vml" xmlns:wp14="http://schemas.microsoft.com/office/word/2010/wordprocessingDrawing" xmlns:wp="http://schemas.openxmlformats.org/drawingml/2006/wordprocessingDrawing" xmlns:w10="urn:schemas-microsoft-com:office:word" xmlns:w="http://schemas.openxmlformats.org/wordprocessingml/2006/main" xmlns:w14="http://schemas.microsoft.com/office/word/2010/wordml" xmlns:w15="http://schemas.microsoft.com/office/word/2012/wordml" xmlns:w16cid="http://schemas.microsoft.com/office/word/2016/wordml/cid" xmlns:w16se="http://schemas.microsoft.com/office/word/2015/wordml/symex" xmlns:wpg="http://schemas.microsoft.com/office/word/2010/wordprocessingGroup" xmlns:wpi="http://schemas.microsoft.com/office/word/2010/wordprocessingInk" xmlns:wne="http://schemas.microsoft.com/office/word/2006/wordml" xmlns:wps="http://schemas.microsoft.com/office/word/2010/wordprocessingShape" mc:Ignorable="w14 w15 w16se w16cid wp14">
+<w:numbering xmlns:wpc="http://schemas.microsoft.com/office/word/2010/wordprocessingCanvas" xmlns:cx="http://schemas.microsoft.com/office/drawing/2014/chartex" xmlns:cx1="http://schemas.microsoft.com/office/drawing/2015/9/8/chartex" xmlns:cx2="http://schemas.microsoft.com/office/drawing/2015/10/21/chartex" xmlns:cx3="http://schemas.microsoft.com/office/drawing/2016/5/9/chartex" xmlns:cx4="http://schemas.microsoft.com/office/drawing/2016/5/10/chartex" xmlns:cx5="http://schemas.microsoft.com/office/drawing/2016/5/11/chartex" xmlns:mc="http://schemas.openxmlformats.org/markup-compatibility/2006" xmlns:o="urn:schemas-microsoft-com:office:office" xmlns:r="http://schemas.openxmlformats.org/officeDocument/2006/relationships" xmlns:m="http://schemas.openxmlformats.org/officeDocument/2006/math" xmlns:v="urn:schemas-microsoft-com:vml" xmlns:wp14="http://schemas.microsoft.com/office/word/2010/wordprocessingDrawing" xmlns:wp="http://schemas.openxmlformats.org/drawingml/2006/wordprocessingDrawing" xmlns:w10="urn:schemas-microsoft-com:office:word" xmlns:w="http://schemas.openxmlformats.org/wordprocessingml/2006/main" xmlns:w14="http://schemas.microsoft.com/office/word/2010/wordml" xmlns:w15="http://schemas.microsoft.com/office/word/2012/wordml" xmlns:w16se="http://schemas.microsoft.com/office/word/2015/wordml/symex" xmlns:wpg="http://schemas.microsoft.com/office/word/2010/wordprocessingGroup" xmlns:wpi="http://schemas.microsoft.com/office/word/2010/wordprocessingInk" xmlns:wne="http://schemas.microsoft.com/office/word/2006/wordml" xmlns:wps="http://schemas.microsoft.com/office/word/2010/wordprocessingShape" mc:Ignorable="w14 w15 w16se wp14">
   <w:abstractNum w:abstractNumId="0" w15:restartNumberingAfterBreak="0">
     <w:nsid w:val="100659FF"/>
     <w:multiLevelType w:val="multilevel"/>
@@ -1600,6 +2967,431 @@
     </w:lvl>
   </w:abstractNum>
   <w:abstractNum w:abstractNumId="3" w15:restartNumberingAfterBreak="0">
+    <w:nsid w:val="52FD6868"/>
+    <w:multiLevelType w:val="hybridMultilevel"/>
+    <w:tmpl w:val="465809BA"/>
+    <w:lvl w:ilvl="0" w:tplc="04090001">
+      <w:start w:val="1"/>
+      <w:numFmt w:val="bullet"/>
+      <w:lvlText w:val=""/>
+      <w:lvlJc w:val="left"/>
+      <w:pPr>
+        <w:ind w:left="720" w:hanging="360"/>
+      </w:pPr>
+      <w:rPr>
+        <w:rFonts w:ascii="Symbol" w:hAnsi="Symbol" w:hint="default"/>
+      </w:rPr>
+    </w:lvl>
+    <w:lvl w:ilvl="1" w:tplc="04090003" w:tentative="1">
+      <w:start w:val="1"/>
+      <w:numFmt w:val="bullet"/>
+      <w:lvlText w:val="o"/>
+      <w:lvlJc w:val="left"/>
+      <w:pPr>
+        <w:ind w:left="1440" w:hanging="360"/>
+      </w:pPr>
+      <w:rPr>
+        <w:rFonts w:ascii="Courier New" w:hAnsi="Courier New" w:cs="Courier New" w:hint="default"/>
+      </w:rPr>
+    </w:lvl>
+    <w:lvl w:ilvl="2" w:tplc="04090005" w:tentative="1">
+      <w:start w:val="1"/>
+      <w:numFmt w:val="bullet"/>
+      <w:lvlText w:val=""/>
+      <w:lvlJc w:val="left"/>
+      <w:pPr>
+        <w:ind w:left="2160" w:hanging="360"/>
+      </w:pPr>
+      <w:rPr>
+        <w:rFonts w:ascii="Wingdings" w:hAnsi="Wingdings" w:hint="default"/>
+      </w:rPr>
+    </w:lvl>
+    <w:lvl w:ilvl="3" w:tplc="04090001" w:tentative="1">
+      <w:start w:val="1"/>
+      <w:numFmt w:val="bullet"/>
+      <w:lvlText w:val=""/>
+      <w:lvlJc w:val="left"/>
+      <w:pPr>
+        <w:ind w:left="2880" w:hanging="360"/>
+      </w:pPr>
+      <w:rPr>
+        <w:rFonts w:ascii="Symbol" w:hAnsi="Symbol" w:hint="default"/>
+      </w:rPr>
+    </w:lvl>
+    <w:lvl w:ilvl="4" w:tplc="04090003" w:tentative="1">
+      <w:start w:val="1"/>
+      <w:numFmt w:val="bullet"/>
+      <w:lvlText w:val="o"/>
+      <w:lvlJc w:val="left"/>
+      <w:pPr>
+        <w:ind w:left="3600" w:hanging="360"/>
+      </w:pPr>
+      <w:rPr>
+        <w:rFonts w:ascii="Courier New" w:hAnsi="Courier New" w:cs="Courier New" w:hint="default"/>
+      </w:rPr>
+    </w:lvl>
+    <w:lvl w:ilvl="5" w:tplc="04090005" w:tentative="1">
+      <w:start w:val="1"/>
+      <w:numFmt w:val="bullet"/>
+      <w:lvlText w:val=""/>
+      <w:lvlJc w:val="left"/>
+      <w:pPr>
+        <w:ind w:left="4320" w:hanging="360"/>
+      </w:pPr>
+      <w:rPr>
+        <w:rFonts w:ascii="Wingdings" w:hAnsi="Wingdings" w:hint="default"/>
+      </w:rPr>
+    </w:lvl>
+    <w:lvl w:ilvl="6" w:tplc="04090001" w:tentative="1">
+      <w:start w:val="1"/>
+      <w:numFmt w:val="bullet"/>
+      <w:lvlText w:val=""/>
+      <w:lvlJc w:val="left"/>
+      <w:pPr>
+        <w:ind w:left="5040" w:hanging="360"/>
+      </w:pPr>
+      <w:rPr>
+        <w:rFonts w:ascii="Symbol" w:hAnsi="Symbol" w:hint="default"/>
+      </w:rPr>
+    </w:lvl>
+    <w:lvl w:ilvl="7" w:tplc="04090003" w:tentative="1">
+      <w:start w:val="1"/>
+      <w:numFmt w:val="bullet"/>
+      <w:lvlText w:val="o"/>
+      <w:lvlJc w:val="left"/>
+      <w:pPr>
+        <w:ind w:left="5760" w:hanging="360"/>
+      </w:pPr>
+      <w:rPr>
+        <w:rFonts w:ascii="Courier New" w:hAnsi="Courier New" w:cs="Courier New" w:hint="default"/>
+      </w:rPr>
+    </w:lvl>
+    <w:lvl w:ilvl="8" w:tplc="04090005" w:tentative="1">
+      <w:start w:val="1"/>
+      <w:numFmt w:val="bullet"/>
+      <w:lvlText w:val=""/>
+      <w:lvlJc w:val="left"/>
+      <w:pPr>
+        <w:ind w:left="6480" w:hanging="360"/>
+      </w:pPr>
+      <w:rPr>
+        <w:rFonts w:ascii="Wingdings" w:hAnsi="Wingdings" w:hint="default"/>
+      </w:rPr>
+    </w:lvl>
+  </w:abstractNum>
+  <w:abstractNum w:abstractNumId="4" w15:restartNumberingAfterBreak="0">
+    <w:nsid w:val="55ED1C4B"/>
+    <w:multiLevelType w:val="hybridMultilevel"/>
+    <w:tmpl w:val="A5A6393C"/>
+    <w:lvl w:ilvl="0" w:tplc="04090001">
+      <w:start w:val="1"/>
+      <w:numFmt w:val="bullet"/>
+      <w:lvlText w:val=""/>
+      <w:lvlJc w:val="left"/>
+      <w:pPr>
+        <w:ind w:left="720" w:hanging="360"/>
+      </w:pPr>
+      <w:rPr>
+        <w:rFonts w:ascii="Symbol" w:hAnsi="Symbol" w:hint="default"/>
+      </w:rPr>
+    </w:lvl>
+    <w:lvl w:ilvl="1" w:tplc="04090003" w:tentative="1">
+      <w:start w:val="1"/>
+      <w:numFmt w:val="bullet"/>
+      <w:lvlText w:val="o"/>
+      <w:lvlJc w:val="left"/>
+      <w:pPr>
+        <w:ind w:left="1440" w:hanging="360"/>
+      </w:pPr>
+      <w:rPr>
+        <w:rFonts w:ascii="Courier New" w:hAnsi="Courier New" w:cs="Courier New" w:hint="default"/>
+      </w:rPr>
+    </w:lvl>
+    <w:lvl w:ilvl="2" w:tplc="04090005" w:tentative="1">
+      <w:start w:val="1"/>
+      <w:numFmt w:val="bullet"/>
+      <w:lvlText w:val=""/>
+      <w:lvlJc w:val="left"/>
+      <w:pPr>
+        <w:ind w:left="2160" w:hanging="360"/>
+      </w:pPr>
+      <w:rPr>
+        <w:rFonts w:ascii="Wingdings" w:hAnsi="Wingdings" w:hint="default"/>
+      </w:rPr>
+    </w:lvl>
+    <w:lvl w:ilvl="3" w:tplc="04090001" w:tentative="1">
+      <w:start w:val="1"/>
+      <w:numFmt w:val="bullet"/>
+      <w:lvlText w:val=""/>
+      <w:lvlJc w:val="left"/>
+      <w:pPr>
+        <w:ind w:left="2880" w:hanging="360"/>
+      </w:pPr>
+      <w:rPr>
+        <w:rFonts w:ascii="Symbol" w:hAnsi="Symbol" w:hint="default"/>
+      </w:rPr>
+    </w:lvl>
+    <w:lvl w:ilvl="4" w:tplc="04090003" w:tentative="1">
+      <w:start w:val="1"/>
+      <w:numFmt w:val="bullet"/>
+      <w:lvlText w:val="o"/>
+      <w:lvlJc w:val="left"/>
+      <w:pPr>
+        <w:ind w:left="3600" w:hanging="360"/>
+      </w:pPr>
+      <w:rPr>
+        <w:rFonts w:ascii="Courier New" w:hAnsi="Courier New" w:cs="Courier New" w:hint="default"/>
+      </w:rPr>
+    </w:lvl>
+    <w:lvl w:ilvl="5" w:tplc="04090005" w:tentative="1">
+      <w:start w:val="1"/>
+      <w:numFmt w:val="bullet"/>
+      <w:lvlText w:val=""/>
+      <w:lvlJc w:val="left"/>
+      <w:pPr>
+        <w:ind w:left="4320" w:hanging="360"/>
+      </w:pPr>
+      <w:rPr>
+        <w:rFonts w:ascii="Wingdings" w:hAnsi="Wingdings" w:hint="default"/>
+      </w:rPr>
+    </w:lvl>
+    <w:lvl w:ilvl="6" w:tplc="04090001" w:tentative="1">
+      <w:start w:val="1"/>
+      <w:numFmt w:val="bullet"/>
+      <w:lvlText w:val=""/>
+      <w:lvlJc w:val="left"/>
+      <w:pPr>
+        <w:ind w:left="5040" w:hanging="360"/>
+      </w:pPr>
+      <w:rPr>
+        <w:rFonts w:ascii="Symbol" w:hAnsi="Symbol" w:hint="default"/>
+      </w:rPr>
+    </w:lvl>
+    <w:lvl w:ilvl="7" w:tplc="04090003" w:tentative="1">
+      <w:start w:val="1"/>
+      <w:numFmt w:val="bullet"/>
+      <w:lvlText w:val="o"/>
+      <w:lvlJc w:val="left"/>
+      <w:pPr>
+        <w:ind w:left="5760" w:hanging="360"/>
+      </w:pPr>
+      <w:rPr>
+        <w:rFonts w:ascii="Courier New" w:hAnsi="Courier New" w:cs="Courier New" w:hint="default"/>
+      </w:rPr>
+    </w:lvl>
+    <w:lvl w:ilvl="8" w:tplc="04090005" w:tentative="1">
+      <w:start w:val="1"/>
+      <w:numFmt w:val="bullet"/>
+      <w:lvlText w:val=""/>
+      <w:lvlJc w:val="left"/>
+      <w:pPr>
+        <w:ind w:left="6480" w:hanging="360"/>
+      </w:pPr>
+      <w:rPr>
+        <w:rFonts w:ascii="Wingdings" w:hAnsi="Wingdings" w:hint="default"/>
+      </w:rPr>
+    </w:lvl>
+  </w:abstractNum>
+  <w:abstractNum w:abstractNumId="5" w15:restartNumberingAfterBreak="0">
+    <w:nsid w:val="565E2326"/>
+    <w:multiLevelType w:val="hybridMultilevel"/>
+    <w:tmpl w:val="40C2DA7E"/>
+    <w:lvl w:ilvl="0" w:tplc="0409000F">
+      <w:start w:val="1"/>
+      <w:numFmt w:val="decimal"/>
+      <w:lvlText w:val="%1."/>
+      <w:lvlJc w:val="left"/>
+      <w:pPr>
+        <w:ind w:left="1080" w:hanging="360"/>
+      </w:pPr>
+    </w:lvl>
+    <w:lvl w:ilvl="1" w:tplc="04090019" w:tentative="1">
+      <w:start w:val="1"/>
+      <w:numFmt w:val="lowerLetter"/>
+      <w:lvlText w:val="%2."/>
+      <w:lvlJc w:val="left"/>
+      <w:pPr>
+        <w:ind w:left="1800" w:hanging="360"/>
+      </w:pPr>
+    </w:lvl>
+    <w:lvl w:ilvl="2" w:tplc="0409001B" w:tentative="1">
+      <w:start w:val="1"/>
+      <w:numFmt w:val="lowerRoman"/>
+      <w:lvlText w:val="%3."/>
+      <w:lvlJc w:val="right"/>
+      <w:pPr>
+        <w:ind w:left="2520" w:hanging="180"/>
+      </w:pPr>
+    </w:lvl>
+    <w:lvl w:ilvl="3" w:tplc="0409000F" w:tentative="1">
+      <w:start w:val="1"/>
+      <w:numFmt w:val="decimal"/>
+      <w:lvlText w:val="%4."/>
+      <w:lvlJc w:val="left"/>
+      <w:pPr>
+        <w:ind w:left="3240" w:hanging="360"/>
+      </w:pPr>
+    </w:lvl>
+    <w:lvl w:ilvl="4" w:tplc="04090019" w:tentative="1">
+      <w:start w:val="1"/>
+      <w:numFmt w:val="lowerLetter"/>
+      <w:lvlText w:val="%5."/>
+      <w:lvlJc w:val="left"/>
+      <w:pPr>
+        <w:ind w:left="3960" w:hanging="360"/>
+      </w:pPr>
+    </w:lvl>
+    <w:lvl w:ilvl="5" w:tplc="0409001B" w:tentative="1">
+      <w:start w:val="1"/>
+      <w:numFmt w:val="lowerRoman"/>
+      <w:lvlText w:val="%6."/>
+      <w:lvlJc w:val="right"/>
+      <w:pPr>
+        <w:ind w:left="4680" w:hanging="180"/>
+      </w:pPr>
+    </w:lvl>
+    <w:lvl w:ilvl="6" w:tplc="0409000F" w:tentative="1">
+      <w:start w:val="1"/>
+      <w:numFmt w:val="decimal"/>
+      <w:lvlText w:val="%7."/>
+      <w:lvlJc w:val="left"/>
+      <w:pPr>
+        <w:ind w:left="5400" w:hanging="360"/>
+      </w:pPr>
+    </w:lvl>
+    <w:lvl w:ilvl="7" w:tplc="04090019" w:tentative="1">
+      <w:start w:val="1"/>
+      <w:numFmt w:val="lowerLetter"/>
+      <w:lvlText w:val="%8."/>
+      <w:lvlJc w:val="left"/>
+      <w:pPr>
+        <w:ind w:left="6120" w:hanging="360"/>
+      </w:pPr>
+    </w:lvl>
+    <w:lvl w:ilvl="8" w:tplc="0409001B" w:tentative="1">
+      <w:start w:val="1"/>
+      <w:numFmt w:val="lowerRoman"/>
+      <w:lvlText w:val="%9."/>
+      <w:lvlJc w:val="right"/>
+      <w:pPr>
+        <w:ind w:left="6840" w:hanging="180"/>
+      </w:pPr>
+    </w:lvl>
+  </w:abstractNum>
+  <w:abstractNum w:abstractNumId="6" w15:restartNumberingAfterBreak="0">
+    <w:nsid w:val="57C27310"/>
+    <w:multiLevelType w:val="hybridMultilevel"/>
+    <w:tmpl w:val="D65413AC"/>
+    <w:lvl w:ilvl="0" w:tplc="04090001">
+      <w:start w:val="1"/>
+      <w:numFmt w:val="bullet"/>
+      <w:lvlText w:val=""/>
+      <w:lvlJc w:val="left"/>
+      <w:pPr>
+        <w:ind w:left="720" w:hanging="360"/>
+      </w:pPr>
+      <w:rPr>
+        <w:rFonts w:ascii="Symbol" w:hAnsi="Symbol" w:hint="default"/>
+      </w:rPr>
+    </w:lvl>
+    <w:lvl w:ilvl="1" w:tplc="04090003" w:tentative="1">
+      <w:start w:val="1"/>
+      <w:numFmt w:val="bullet"/>
+      <w:lvlText w:val="o"/>
+      <w:lvlJc w:val="left"/>
+      <w:pPr>
+        <w:ind w:left="1440" w:hanging="360"/>
+      </w:pPr>
+      <w:rPr>
+        <w:rFonts w:ascii="Courier New" w:hAnsi="Courier New" w:cs="Courier New" w:hint="default"/>
+      </w:rPr>
+    </w:lvl>
+    <w:lvl w:ilvl="2" w:tplc="04090005" w:tentative="1">
+      <w:start w:val="1"/>
+      <w:numFmt w:val="bullet"/>
+      <w:lvlText w:val=""/>
+      <w:lvlJc w:val="left"/>
+      <w:pPr>
+        <w:ind w:left="2160" w:hanging="360"/>
+      </w:pPr>
+      <w:rPr>
+        <w:rFonts w:ascii="Wingdings" w:hAnsi="Wingdings" w:hint="default"/>
+      </w:rPr>
+    </w:lvl>
+    <w:lvl w:ilvl="3" w:tplc="04090001" w:tentative="1">
+      <w:start w:val="1"/>
+      <w:numFmt w:val="bullet"/>
+      <w:lvlText w:val=""/>
+      <w:lvlJc w:val="left"/>
+      <w:pPr>
+        <w:ind w:left="2880" w:hanging="360"/>
+      </w:pPr>
+      <w:rPr>
+        <w:rFonts w:ascii="Symbol" w:hAnsi="Symbol" w:hint="default"/>
+      </w:rPr>
+    </w:lvl>
+    <w:lvl w:ilvl="4" w:tplc="04090003" w:tentative="1">
+      <w:start w:val="1"/>
+      <w:numFmt w:val="bullet"/>
+      <w:lvlText w:val="o"/>
+      <w:lvlJc w:val="left"/>
+      <w:pPr>
+        <w:ind w:left="3600" w:hanging="360"/>
+      </w:pPr>
+      <w:rPr>
+        <w:rFonts w:ascii="Courier New" w:hAnsi="Courier New" w:cs="Courier New" w:hint="default"/>
+      </w:rPr>
+    </w:lvl>
+    <w:lvl w:ilvl="5" w:tplc="04090005" w:tentative="1">
+      <w:start w:val="1"/>
+      <w:numFmt w:val="bullet"/>
+      <w:lvlText w:val=""/>
+      <w:lvlJc w:val="left"/>
+      <w:pPr>
+        <w:ind w:left="4320" w:hanging="360"/>
+      </w:pPr>
+      <w:rPr>
+        <w:rFonts w:ascii="Wingdings" w:hAnsi="Wingdings" w:hint="default"/>
+      </w:rPr>
+    </w:lvl>
+    <w:lvl w:ilvl="6" w:tplc="04090001" w:tentative="1">
+      <w:start w:val="1"/>
+      <w:numFmt w:val="bullet"/>
+      <w:lvlText w:val=""/>
+      <w:lvlJc w:val="left"/>
+      <w:pPr>
+        <w:ind w:left="5040" w:hanging="360"/>
+      </w:pPr>
+      <w:rPr>
+        <w:rFonts w:ascii="Symbol" w:hAnsi="Symbol" w:hint="default"/>
+      </w:rPr>
+    </w:lvl>
+    <w:lvl w:ilvl="7" w:tplc="04090003" w:tentative="1">
+      <w:start w:val="1"/>
+      <w:numFmt w:val="bullet"/>
+      <w:lvlText w:val="o"/>
+      <w:lvlJc w:val="left"/>
+      <w:pPr>
+        <w:ind w:left="5760" w:hanging="360"/>
+      </w:pPr>
+      <w:rPr>
+        <w:rFonts w:ascii="Courier New" w:hAnsi="Courier New" w:cs="Courier New" w:hint="default"/>
+      </w:rPr>
+    </w:lvl>
+    <w:lvl w:ilvl="8" w:tplc="04090005" w:tentative="1">
+      <w:start w:val="1"/>
+      <w:numFmt w:val="bullet"/>
+      <w:lvlText w:val=""/>
+      <w:lvlJc w:val="left"/>
+      <w:pPr>
+        <w:ind w:left="6480" w:hanging="360"/>
+      </w:pPr>
+      <w:rPr>
+        <w:rFonts w:ascii="Wingdings" w:hAnsi="Wingdings" w:hint="default"/>
+      </w:rPr>
+    </w:lvl>
+  </w:abstractNum>
+  <w:abstractNum w:abstractNumId="7" w15:restartNumberingAfterBreak="0">
     <w:nsid w:val="7B66472F"/>
     <w:multiLevelType w:val="multilevel"/>
     <w:tmpl w:val="1A0CA56E"/>
@@ -1748,7 +3540,7 @@
       </w:rPr>
     </w:lvl>
   </w:abstractNum>
-  <w:abstractNum w:abstractNumId="4" w15:restartNumberingAfterBreak="0">
+  <w:abstractNum w:abstractNumId="8" w15:restartNumberingAfterBreak="0">
     <w:nsid w:val="7FA94623"/>
     <w:multiLevelType w:val="multilevel"/>
     <w:tmpl w:val="FFCCCC08"/>
@@ -1901,10 +3693,10 @@
     <w:abstractNumId w:val="0"/>
   </w:num>
   <w:num w:numId="2">
-    <w:abstractNumId w:val="3"/>
+    <w:abstractNumId w:val="7"/>
   </w:num>
   <w:num w:numId="3">
-    <w:abstractNumId w:val="4"/>
+    <w:abstractNumId w:val="8"/>
   </w:num>
   <w:num w:numId="4">
     <w:abstractNumId w:val="2"/>
@@ -1912,13 +3704,28 @@
   <w:num w:numId="5">
     <w:abstractNumId w:val="1"/>
   </w:num>
+  <w:num w:numId="6">
+    <w:abstractNumId w:val="6"/>
+  </w:num>
+  <w:num w:numId="7">
+    <w:abstractNumId w:val="5"/>
+  </w:num>
+  <w:num w:numId="8">
+    <w:abstractNumId w:val="3"/>
+  </w:num>
+  <w:num w:numId="9">
+    <w:abstractNumId w:val="4"/>
+  </w:num>
 </w:numbering>
 </file>
 
 <file path=word/people.xml><?xml version="1.0" encoding="utf-8"?>
-<w15:people xmlns:wpc="http://schemas.microsoft.com/office/word/2010/wordprocessingCanvas" xmlns:cx="http://schemas.microsoft.com/office/drawing/2014/chartex" xmlns:cx1="http://schemas.microsoft.com/office/drawing/2015/9/8/chartex" xmlns:cx2="http://schemas.microsoft.com/office/drawing/2015/10/21/chartex" xmlns:cx3="http://schemas.microsoft.com/office/drawing/2016/5/9/chartex" xmlns:cx4="http://schemas.microsoft.com/office/drawing/2016/5/10/chartex" xmlns:cx5="http://schemas.microsoft.com/office/drawing/2016/5/11/chartex" xmlns:cx6="http://schemas.microsoft.com/office/drawing/2016/5/12/chartex" xmlns:cx7="http://schemas.microsoft.com/office/drawing/2016/5/13/chartex" xmlns:cx8="http://schemas.microsoft.com/office/drawing/2016/5/14/chartex" xmlns:mc="http://schemas.openxmlformats.org/markup-compatibility/2006" xmlns:aink="http://schemas.microsoft.com/office/drawing/2016/ink" xmlns:am3d="http://schemas.microsoft.com/office/drawing/2017/model3d" xmlns:o="urn:schemas-microsoft-com:office:office" xmlns:r="http://schemas.openxmlformats.org/officeDocument/2006/relationships" xmlns:m="http://schemas.openxmlformats.org/officeDocument/2006/math" xmlns:v="urn:schemas-microsoft-com:vml" xmlns:wp14="http://schemas.microsoft.com/office/word/2010/wordprocessingDrawing" xmlns:wp="http://schemas.openxmlformats.org/drawingml/2006/wordprocessingDrawing" xmlns:w10="urn:schemas-microsoft-com:office:word" xmlns:w="http://schemas.openxmlformats.org/wordprocessingml/2006/main" xmlns:w14="http://schemas.microsoft.com/office/word/2010/wordml" xmlns:w15="http://schemas.microsoft.com/office/word/2012/wordml" xmlns:w16cid="http://schemas.microsoft.com/office/word/2016/wordml/cid" xmlns:w16se="http://schemas.microsoft.com/office/word/2015/wordml/symex" xmlns:wpg="http://schemas.microsoft.com/office/word/2010/wordprocessingGroup" xmlns:wpi="http://schemas.microsoft.com/office/word/2010/wordprocessingInk" xmlns:wne="http://schemas.microsoft.com/office/word/2006/wordml" xmlns:wps="http://schemas.microsoft.com/office/word/2010/wordprocessingShape" mc:Ignorable="w14 w15 w16se w16cid wp14">
+<w15:people xmlns:wpc="http://schemas.microsoft.com/office/word/2010/wordprocessingCanvas" xmlns:cx="http://schemas.microsoft.com/office/drawing/2014/chartex" xmlns:cx1="http://schemas.microsoft.com/office/drawing/2015/9/8/chartex" xmlns:cx2="http://schemas.microsoft.com/office/drawing/2015/10/21/chartex" xmlns:cx3="http://schemas.microsoft.com/office/drawing/2016/5/9/chartex" xmlns:cx4="http://schemas.microsoft.com/office/drawing/2016/5/10/chartex" xmlns:cx5="http://schemas.microsoft.com/office/drawing/2016/5/11/chartex" xmlns:mc="http://schemas.openxmlformats.org/markup-compatibility/2006" xmlns:o="urn:schemas-microsoft-com:office:office" xmlns:r="http://schemas.openxmlformats.org/officeDocument/2006/relationships" xmlns:m="http://schemas.openxmlformats.org/officeDocument/2006/math" xmlns:v="urn:schemas-microsoft-com:vml" xmlns:wp14="http://schemas.microsoft.com/office/word/2010/wordprocessingDrawing" xmlns:wp="http://schemas.openxmlformats.org/drawingml/2006/wordprocessingDrawing" xmlns:w10="urn:schemas-microsoft-com:office:word" xmlns:w="http://schemas.openxmlformats.org/wordprocessingml/2006/main" xmlns:w14="http://schemas.microsoft.com/office/word/2010/wordml" xmlns:w15="http://schemas.microsoft.com/office/word/2012/wordml" xmlns:w16se="http://schemas.microsoft.com/office/word/2015/wordml/symex" xmlns:wpg="http://schemas.microsoft.com/office/word/2010/wordprocessingGroup" xmlns:wpi="http://schemas.microsoft.com/office/word/2010/wordprocessingInk" xmlns:wne="http://schemas.microsoft.com/office/word/2006/wordml" xmlns:wps="http://schemas.microsoft.com/office/word/2010/wordprocessingShape" mc:Ignorable="w14 w15 w16se wp14">
   <w15:person w15:author="Ouyang, Ziying">
     <w15:presenceInfo w15:providerId="AD" w15:userId="S-1-5-21-104687986-1973641148-1846952604-1214"/>
+  </w15:person>
+  <w15:person w15:author="John Helsel">
+    <w15:presenceInfo w15:providerId="None" w15:userId="John Helsel"/>
   </w15:person>
   <w15:person w15:author="Ayala, Krystal">
     <w15:presenceInfo w15:providerId="None" w15:userId="Ayala, Krystal"/>
@@ -1927,7 +3734,7 @@
 </file>
 
 <file path=word/styles.xml><?xml version="1.0" encoding="utf-8"?>
-<w:styles xmlns:mc="http://schemas.openxmlformats.org/markup-compatibility/2006" xmlns:r="http://schemas.openxmlformats.org/officeDocument/2006/relationships" xmlns:w="http://schemas.openxmlformats.org/wordprocessingml/2006/main" xmlns:w14="http://schemas.microsoft.com/office/word/2010/wordml" xmlns:w15="http://schemas.microsoft.com/office/word/2012/wordml" xmlns:w16cid="http://schemas.microsoft.com/office/word/2016/wordml/cid" xmlns:w16se="http://schemas.microsoft.com/office/word/2015/wordml/symex" mc:Ignorable="w14 w15 w16se w16cid">
+<w:styles xmlns:mc="http://schemas.openxmlformats.org/markup-compatibility/2006" xmlns:r="http://schemas.openxmlformats.org/officeDocument/2006/relationships" xmlns:w="http://schemas.openxmlformats.org/wordprocessingml/2006/main" xmlns:w14="http://schemas.microsoft.com/office/word/2010/wordml" xmlns:w15="http://schemas.microsoft.com/office/word/2012/wordml" xmlns:w16se="http://schemas.microsoft.com/office/word/2015/wordml/symex" mc:Ignorable="w14 w15 w16se">
   <w:docDefaults>
     <w:rPrDefault>
       <w:rPr>
@@ -1943,7 +3750,7 @@
       </w:pPr>
     </w:pPrDefault>
   </w:docDefaults>
-  <w:latentStyles w:defLockedState="0" w:defUIPriority="99" w:defSemiHidden="0" w:defUnhideWhenUsed="0" w:defQFormat="0" w:count="375">
+  <w:latentStyles w:defLockedState="0" w:defUIPriority="99" w:defSemiHidden="0" w:defUnhideWhenUsed="0" w:defQFormat="0" w:count="374">
     <w:lsdException w:name="Normal" w:uiPriority="0" w:qFormat="1"/>
     <w:lsdException w:name="heading 1" w:uiPriority="9" w:qFormat="1"/>
     <w:lsdException w:name="heading 2" w:semiHidden="1" w:uiPriority="9" w:unhideWhenUsed="1" w:qFormat="1"/>
@@ -2318,7 +4125,6 @@
     <w:lsdException w:name="Mention" w:semiHidden="1" w:unhideWhenUsed="1"/>
     <w:lsdException w:name="Smart Hyperlink" w:semiHidden="1" w:unhideWhenUsed="1"/>
     <w:lsdException w:name="Hashtag" w:semiHidden="1" w:unhideWhenUsed="1"/>
-    <w:lsdException w:name="Unresolved Mention" w:semiHidden="1" w:unhideWhenUsed="1"/>
   </w:latentStyles>
   <w:style w:type="paragraph" w:default="1" w:styleId="Normal">
     <w:name w:val="Normal"/>
@@ -2807,4 +4613,16 @@
     </a:ext>
   </a:extLst>
 </a:theme>
+</file>
+
+<file path=customXml/item1.xml><?xml version="1.0" encoding="utf-8"?>
+<b:Sources xmlns:b="http://schemas.openxmlformats.org/officeDocument/2006/bibliography" xmlns="http://schemas.openxmlformats.org/officeDocument/2006/bibliography" SelectedStyle="\APASixthEditionOfficeOnline.xsl" StyleName="APA" Version="6"/>
+</file>
+
+<file path=customXml/itemProps1.xml><?xml version="1.0" encoding="utf-8"?>
+<ds:datastoreItem xmlns:ds="http://schemas.openxmlformats.org/officeDocument/2006/customXml" ds:itemID="{3053B20F-1A3A-4093-BE7B-05C44AA2CFDB}">
+  <ds:schemaRefs>
+    <ds:schemaRef ds:uri="http://schemas.openxmlformats.org/officeDocument/2006/bibliography"/>
+  </ds:schemaRefs>
+</ds:datastoreItem>
 </file>
</xml_diff>